<commit_message>
Updated Class Responisibilities and Design Rationale for Beating up the Zombies
</commit_message>
<xml_diff>
--- a/design-docs/Assignment 1 Class Responsibilities.docx
+++ b/design-docs/Assignment 1 Class Responsibilities.docx
@@ -112,7 +112,22 @@
         </w:numPr>
       </w:pPr>
       <w:r>
-        <w:t>Execute an action</w:t>
+        <w:t xml:space="preserve">Execute </w:t>
+      </w:r>
+      <w:r>
+        <w:t xml:space="preserve">the first non-null action </w:t>
+      </w:r>
+      <w:r>
+        <w:t>returned by ScavengeBehaviour, AttackBehaviour, HuntBeviour</w:t>
+      </w:r>
+      <w:r>
+        <w:t xml:space="preserve"> or</w:t>
+      </w:r>
+      <w:r>
+        <w:t xml:space="preserve"> WanderBehaviour</w:t>
+      </w:r>
+      <w:r>
+        <w:t>, in that order</w:t>
       </w:r>
     </w:p>
     <w:p>
@@ -124,19 +139,37 @@
         </w:numPr>
       </w:pPr>
       <w:r>
-        <w:t xml:space="preserve">The action is the first non-null action </w:t>
-      </w:r>
-      <w:r>
-        <w:t>returned by ScavengeBehaviour, AttackBehaviour, HuntBeviour</w:t>
-      </w:r>
-      <w:r>
-        <w:t xml:space="preserve"> or</w:t>
-      </w:r>
-      <w:r>
-        <w:t xml:space="preserve"> WanderBehaviour</w:t>
-      </w:r>
-      <w:r>
-        <w:t>, in that order</w:t>
+        <w:t>Keep track of the number of arms and legs it has</w:t>
+      </w:r>
+    </w:p>
+    <w:p>
+      <w:pPr>
+        <w:pStyle w:val="ListParagraph"/>
+        <w:numPr>
+          <w:ilvl w:val="0"/>
+          <w:numId w:val="2"/>
+        </w:numPr>
+      </w:pPr>
+      <w:r>
+        <w:t xml:space="preserve">Create </w:t>
+      </w:r>
+      <w:r>
+        <w:t xml:space="preserve">and drop </w:t>
+      </w:r>
+      <w:r>
+        <w:t xml:space="preserve">a </w:t>
+      </w:r>
+      <w:r>
+        <w:rPr>
+          <w:rFonts w:ascii="Consolas" w:hAnsi="Consolas"/>
+        </w:rPr>
+        <w:t>WeaponItem</w:t>
+      </w:r>
+      <w:r>
+        <w:rPr>
+          <w:rFonts w:cstheme="minorHAnsi"/>
+        </w:rPr>
+        <w:t xml:space="preserve"> when a limb is lost</w:t>
       </w:r>
       <w:bookmarkStart w:id="0" w:name="_GoBack"/>
       <w:bookmarkEnd w:id="0"/>

</xml_diff>

<commit_message>
Completed Class Responsibilities and Design Rationale
</commit_message>
<xml_diff>
--- a/design-docs/Assignment 1 Class Responsibilities.docx
+++ b/design-docs/Assignment 1 Class Responsibilities.docx
@@ -170,6 +170,49 @@
           <w:rFonts w:cstheme="minorHAnsi"/>
         </w:rPr>
         <w:t xml:space="preserve"> when a limb is lost</w:t>
+      </w:r>
+    </w:p>
+    <w:p>
+      <w:pPr>
+        <w:pStyle w:val="Heading2"/>
+      </w:pPr>
+      <w:r>
+        <w:t>DropAdjacentItemAction</w:t>
+      </w:r>
+    </w:p>
+    <w:p>
+      <w:pPr>
+        <w:pStyle w:val="ListParagraph"/>
+        <w:numPr>
+          <w:ilvl w:val="0"/>
+          <w:numId w:val="3"/>
+        </w:numPr>
+      </w:pPr>
+      <w:r>
+        <w:t xml:space="preserve">Drop item </w:t>
+      </w:r>
+      <w:r>
+        <w:t>at a random adjacent location</w:t>
+      </w:r>
+    </w:p>
+    <w:p>
+      <w:pPr>
+        <w:pStyle w:val="Heading2"/>
+      </w:pPr>
+      <w:r>
+        <w:t>ZombieLimb</w:t>
+      </w:r>
+    </w:p>
+    <w:p>
+      <w:pPr>
+        <w:pStyle w:val="ListParagraph"/>
+        <w:numPr>
+          <w:ilvl w:val="0"/>
+          <w:numId w:val="3"/>
+        </w:numPr>
+      </w:pPr>
+      <w:r>
+        <w:t>Holds the damage the weapon can deal</w:t>
       </w:r>
       <w:bookmarkStart w:id="0" w:name="_GoBack"/>
       <w:bookmarkEnd w:id="0"/>
@@ -412,11 +455,127 @@
       </w:rPr>
     </w:lvl>
   </w:abstractNum>
+  <w:abstractNum w:abstractNumId="2" w15:restartNumberingAfterBreak="0">
+    <w:nsid w:val="27995FDD"/>
+    <w:multiLevelType w:val="hybridMultilevel"/>
+    <w:tmpl w:val="B314A586"/>
+    <w:lvl w:ilvl="0" w:tplc="0C090001">
+      <w:start w:val="1"/>
+      <w:numFmt w:val="bullet"/>
+      <w:lvlText w:val=""/>
+      <w:lvlJc w:val="left"/>
+      <w:pPr>
+        <w:ind w:left="720" w:hanging="360"/>
+      </w:pPr>
+      <w:rPr>
+        <w:rFonts w:ascii="Symbol" w:hAnsi="Symbol" w:hint="default"/>
+      </w:rPr>
+    </w:lvl>
+    <w:lvl w:ilvl="1" w:tplc="0C090003" w:tentative="1">
+      <w:start w:val="1"/>
+      <w:numFmt w:val="bullet"/>
+      <w:lvlText w:val="o"/>
+      <w:lvlJc w:val="left"/>
+      <w:pPr>
+        <w:ind w:left="1440" w:hanging="360"/>
+      </w:pPr>
+      <w:rPr>
+        <w:rFonts w:ascii="Courier New" w:hAnsi="Courier New" w:cs="Courier New" w:hint="default"/>
+      </w:rPr>
+    </w:lvl>
+    <w:lvl w:ilvl="2" w:tplc="0C090005" w:tentative="1">
+      <w:start w:val="1"/>
+      <w:numFmt w:val="bullet"/>
+      <w:lvlText w:val=""/>
+      <w:lvlJc w:val="left"/>
+      <w:pPr>
+        <w:ind w:left="2160" w:hanging="360"/>
+      </w:pPr>
+      <w:rPr>
+        <w:rFonts w:ascii="Wingdings" w:hAnsi="Wingdings" w:hint="default"/>
+      </w:rPr>
+    </w:lvl>
+    <w:lvl w:ilvl="3" w:tplc="0C090001" w:tentative="1">
+      <w:start w:val="1"/>
+      <w:numFmt w:val="bullet"/>
+      <w:lvlText w:val=""/>
+      <w:lvlJc w:val="left"/>
+      <w:pPr>
+        <w:ind w:left="2880" w:hanging="360"/>
+      </w:pPr>
+      <w:rPr>
+        <w:rFonts w:ascii="Symbol" w:hAnsi="Symbol" w:hint="default"/>
+      </w:rPr>
+    </w:lvl>
+    <w:lvl w:ilvl="4" w:tplc="0C090003" w:tentative="1">
+      <w:start w:val="1"/>
+      <w:numFmt w:val="bullet"/>
+      <w:lvlText w:val="o"/>
+      <w:lvlJc w:val="left"/>
+      <w:pPr>
+        <w:ind w:left="3600" w:hanging="360"/>
+      </w:pPr>
+      <w:rPr>
+        <w:rFonts w:ascii="Courier New" w:hAnsi="Courier New" w:cs="Courier New" w:hint="default"/>
+      </w:rPr>
+    </w:lvl>
+    <w:lvl w:ilvl="5" w:tplc="0C090005" w:tentative="1">
+      <w:start w:val="1"/>
+      <w:numFmt w:val="bullet"/>
+      <w:lvlText w:val=""/>
+      <w:lvlJc w:val="left"/>
+      <w:pPr>
+        <w:ind w:left="4320" w:hanging="360"/>
+      </w:pPr>
+      <w:rPr>
+        <w:rFonts w:ascii="Wingdings" w:hAnsi="Wingdings" w:hint="default"/>
+      </w:rPr>
+    </w:lvl>
+    <w:lvl w:ilvl="6" w:tplc="0C090001" w:tentative="1">
+      <w:start w:val="1"/>
+      <w:numFmt w:val="bullet"/>
+      <w:lvlText w:val=""/>
+      <w:lvlJc w:val="left"/>
+      <w:pPr>
+        <w:ind w:left="5040" w:hanging="360"/>
+      </w:pPr>
+      <w:rPr>
+        <w:rFonts w:ascii="Symbol" w:hAnsi="Symbol" w:hint="default"/>
+      </w:rPr>
+    </w:lvl>
+    <w:lvl w:ilvl="7" w:tplc="0C090003" w:tentative="1">
+      <w:start w:val="1"/>
+      <w:numFmt w:val="bullet"/>
+      <w:lvlText w:val="o"/>
+      <w:lvlJc w:val="left"/>
+      <w:pPr>
+        <w:ind w:left="5760" w:hanging="360"/>
+      </w:pPr>
+      <w:rPr>
+        <w:rFonts w:ascii="Courier New" w:hAnsi="Courier New" w:cs="Courier New" w:hint="default"/>
+      </w:rPr>
+    </w:lvl>
+    <w:lvl w:ilvl="8" w:tplc="0C090005" w:tentative="1">
+      <w:start w:val="1"/>
+      <w:numFmt w:val="bullet"/>
+      <w:lvlText w:val=""/>
+      <w:lvlJc w:val="left"/>
+      <w:pPr>
+        <w:ind w:left="6480" w:hanging="360"/>
+      </w:pPr>
+      <w:rPr>
+        <w:rFonts w:ascii="Wingdings" w:hAnsi="Wingdings" w:hint="default"/>
+      </w:rPr>
+    </w:lvl>
+  </w:abstractNum>
   <w:num w:numId="1">
     <w:abstractNumId w:val="1"/>
   </w:num>
   <w:num w:numId="2">
     <w:abstractNumId w:val="0"/>
+  </w:num>
+  <w:num w:numId="3">
+    <w:abstractNumId w:val="2"/>
   </w:num>
 </w:numbering>
 </file>

</xml_diff>

<commit_message>
Updated class responsibilities to show zombie limb weapons, dead humans into zombies and farmer/food classes
</commit_message>
<xml_diff>
--- a/design-docs/Assignment 1 Class Responsibilities.docx
+++ b/design-docs/Assignment 1 Class Responsibilities.docx
@@ -14,9 +14,11 @@
       <w:pPr>
         <w:pStyle w:val="Heading2"/>
       </w:pPr>
+      <w:proofErr w:type="spellStart"/>
       <w:r>
         <w:t>AttackAction</w:t>
       </w:r>
+      <w:proofErr w:type="spellEnd"/>
     </w:p>
     <w:p>
       <w:pPr>
@@ -56,9 +58,11 @@
           <w:numId w:val="1"/>
         </w:numPr>
       </w:pPr>
+      <w:proofErr w:type="spellStart"/>
       <w:r>
         <w:t>Self heal</w:t>
       </w:r>
+      <w:proofErr w:type="spellEnd"/>
       <w:r>
         <w:t xml:space="preserve"> on successful bite attack</w:t>
       </w:r>
@@ -70,9 +74,11 @@
       <w:pPr>
         <w:pStyle w:val="Heading2"/>
       </w:pPr>
+      <w:proofErr w:type="spellStart"/>
       <w:r>
         <w:t>ScavengeBehaviour</w:t>
       </w:r>
+      <w:proofErr w:type="spellEnd"/>
     </w:p>
     <w:p>
       <w:pPr>
@@ -118,14 +124,40 @@
         <w:t xml:space="preserve">the first non-null action </w:t>
       </w:r>
       <w:r>
-        <w:t>returned by ScavengeBehaviour, AttackBehaviour, HuntBeviour</w:t>
-      </w:r>
+        <w:t xml:space="preserve">returned by </w:t>
+      </w:r>
+      <w:proofErr w:type="spellStart"/>
+      <w:r>
+        <w:t>ScavengeBehaviour</w:t>
+      </w:r>
+      <w:proofErr w:type="spellEnd"/>
+      <w:r>
+        <w:t xml:space="preserve">, </w:t>
+      </w:r>
+      <w:proofErr w:type="spellStart"/>
+      <w:r>
+        <w:t>AttackBehaviour</w:t>
+      </w:r>
+      <w:proofErr w:type="spellEnd"/>
+      <w:r>
+        <w:t xml:space="preserve">, </w:t>
+      </w:r>
+      <w:proofErr w:type="spellStart"/>
+      <w:r>
+        <w:t>HuntBeviour</w:t>
+      </w:r>
+      <w:proofErr w:type="spellEnd"/>
       <w:r>
         <w:t xml:space="preserve"> or</w:t>
       </w:r>
       <w:r>
-        <w:t xml:space="preserve"> WanderBehaviour</w:t>
-      </w:r>
+        <w:t xml:space="preserve"> </w:t>
+      </w:r>
+      <w:proofErr w:type="spellStart"/>
+      <w:r>
+        <w:t>WanderBehaviour</w:t>
+      </w:r>
+      <w:proofErr w:type="spellEnd"/>
       <w:r>
         <w:t>, in that order</w:t>
       </w:r>
@@ -159,12 +191,14 @@
       <w:r>
         <w:t xml:space="preserve">a </w:t>
       </w:r>
+      <w:proofErr w:type="spellStart"/>
       <w:r>
         <w:rPr>
           <w:rFonts w:ascii="Consolas" w:hAnsi="Consolas"/>
         </w:rPr>
         <w:t>WeaponItem</w:t>
       </w:r>
+      <w:proofErr w:type="spellEnd"/>
       <w:r>
         <w:rPr>
           <w:rFonts w:cstheme="minorHAnsi"/>
@@ -176,9 +210,11 @@
       <w:pPr>
         <w:pStyle w:val="Heading2"/>
       </w:pPr>
+      <w:proofErr w:type="spellStart"/>
       <w:r>
         <w:t>DropAdjacentItemAction</w:t>
       </w:r>
+      <w:proofErr w:type="spellEnd"/>
     </w:p>
     <w:p>
       <w:pPr>
@@ -199,9 +235,11 @@
       <w:pPr>
         <w:pStyle w:val="Heading2"/>
       </w:pPr>
+      <w:proofErr w:type="spellStart"/>
       <w:r>
         <w:t>ZombieLimb</w:t>
       </w:r>
+      <w:proofErr w:type="spellEnd"/>
     </w:p>
     <w:p>
       <w:pPr>
@@ -214,9 +252,298 @@
       <w:r>
         <w:t>Holds the damage the weapon can deal</w:t>
       </w:r>
-      <w:bookmarkStart w:id="0" w:name="_GoBack"/>
-      <w:bookmarkEnd w:id="0"/>
-    </w:p>
+    </w:p>
+    <w:p>
+      <w:pPr>
+        <w:pStyle w:val="ListParagraph"/>
+        <w:numPr>
+          <w:ilvl w:val="0"/>
+          <w:numId w:val="3"/>
+        </w:numPr>
+      </w:pPr>
+      <w:r>
+        <w:t>Type of limb (arm or leg)</w:t>
+      </w:r>
+    </w:p>
+    <w:p>
+      <w:pPr>
+        <w:pStyle w:val="Heading2"/>
+      </w:pPr>
+      <w:proofErr w:type="spellStart"/>
+      <w:r>
+        <w:t>CraftWeaponAction</w:t>
+      </w:r>
+      <w:proofErr w:type="spellEnd"/>
+    </w:p>
+    <w:p>
+      <w:pPr>
+        <w:pStyle w:val="ListParagraph"/>
+        <w:numPr>
+          <w:ilvl w:val="0"/>
+          <w:numId w:val="3"/>
+        </w:numPr>
+      </w:pPr>
+      <w:r>
+        <w:t xml:space="preserve">Create a </w:t>
+      </w:r>
+      <w:proofErr w:type="spellStart"/>
+      <w:r>
+        <w:t>ZombieClub</w:t>
+      </w:r>
+      <w:proofErr w:type="spellEnd"/>
+      <w:r>
+        <w:t xml:space="preserve"> from a zombie arm </w:t>
+      </w:r>
+      <w:proofErr w:type="spellStart"/>
+      <w:r>
+        <w:t>WeaponItem</w:t>
+      </w:r>
+      <w:proofErr w:type="spellEnd"/>
+    </w:p>
+    <w:p>
+      <w:pPr>
+        <w:pStyle w:val="ListParagraph"/>
+        <w:numPr>
+          <w:ilvl w:val="0"/>
+          <w:numId w:val="3"/>
+        </w:numPr>
+      </w:pPr>
+      <w:r>
+        <w:t xml:space="preserve">Create </w:t>
+      </w:r>
+      <w:proofErr w:type="spellStart"/>
+      <w:r>
+        <w:t>ZombieMace</w:t>
+      </w:r>
+      <w:proofErr w:type="spellEnd"/>
+      <w:r>
+        <w:t xml:space="preserve"> from zombie leg </w:t>
+      </w:r>
+      <w:proofErr w:type="spellStart"/>
+      <w:r>
+        <w:t>WeaponItem</w:t>
+      </w:r>
+      <w:proofErr w:type="spellEnd"/>
+    </w:p>
+    <w:p>
+      <w:pPr>
+        <w:pStyle w:val="Heading2"/>
+      </w:pPr>
+      <w:proofErr w:type="spellStart"/>
+      <w:r>
+        <w:t>ZombieClub</w:t>
+      </w:r>
+      <w:proofErr w:type="spellEnd"/>
+    </w:p>
+    <w:p>
+      <w:pPr>
+        <w:pStyle w:val="ListParagraph"/>
+        <w:numPr>
+          <w:ilvl w:val="0"/>
+          <w:numId w:val="4"/>
+        </w:numPr>
+      </w:pPr>
+      <w:r>
+        <w:t>Holds the damage the weapon can deal</w:t>
+      </w:r>
+    </w:p>
+    <w:p>
+      <w:pPr>
+        <w:pStyle w:val="Heading2"/>
+      </w:pPr>
+      <w:proofErr w:type="spellStart"/>
+      <w:r>
+        <w:t>ZombieMace</w:t>
+      </w:r>
+      <w:proofErr w:type="spellEnd"/>
+    </w:p>
+    <w:p>
+      <w:pPr>
+        <w:pStyle w:val="ListParagraph"/>
+        <w:numPr>
+          <w:ilvl w:val="0"/>
+          <w:numId w:val="5"/>
+        </w:numPr>
+      </w:pPr>
+      <w:r>
+        <w:t>Holds the damage the weapon can deal</w:t>
+      </w:r>
+    </w:p>
+    <w:p>
+      <w:pPr>
+        <w:pStyle w:val="Heading2"/>
+      </w:pPr>
+      <w:r>
+        <w:t>Human</w:t>
+      </w:r>
+    </w:p>
+    <w:p>
+      <w:pPr>
+        <w:pStyle w:val="ListParagraph"/>
+        <w:numPr>
+          <w:ilvl w:val="0"/>
+          <w:numId w:val="3"/>
+        </w:numPr>
+      </w:pPr>
+      <w:r>
+        <w:t xml:space="preserve">Keep track of how long </w:t>
+      </w:r>
+      <w:r>
+        <w:t>unconscious</w:t>
+      </w:r>
+      <w:r>
+        <w:t>ness lasts for</w:t>
+      </w:r>
+    </w:p>
+    <w:p>
+      <w:pPr>
+        <w:pStyle w:val="ListParagraph"/>
+        <w:numPr>
+          <w:ilvl w:val="0"/>
+          <w:numId w:val="3"/>
+        </w:numPr>
+      </w:pPr>
+      <w:r>
+        <w:t xml:space="preserve">If a human is unconscious for 5-10 </w:t>
+      </w:r>
+      <w:proofErr w:type="gramStart"/>
+      <w:r>
+        <w:t>turns</w:t>
+      </w:r>
+      <w:proofErr w:type="gramEnd"/>
+      <w:r>
+        <w:t xml:space="preserve"> they are presumed dead and </w:t>
+      </w:r>
+      <w:r>
+        <w:t>a zombie object is created in its place</w:t>
+      </w:r>
+    </w:p>
+    <w:p>
+      <w:pPr>
+        <w:pStyle w:val="ListParagraph"/>
+        <w:numPr>
+          <w:ilvl w:val="0"/>
+          <w:numId w:val="3"/>
+        </w:numPr>
+      </w:pPr>
+      <w:r>
+        <w:t>Eat food to restore health</w:t>
+      </w:r>
+    </w:p>
+    <w:p>
+      <w:pPr>
+        <w:pStyle w:val="Heading2"/>
+      </w:pPr>
+      <w:r>
+        <w:t>Farmer</w:t>
+      </w:r>
+    </w:p>
+    <w:p>
+      <w:pPr>
+        <w:pStyle w:val="ListParagraph"/>
+        <w:numPr>
+          <w:ilvl w:val="0"/>
+          <w:numId w:val="6"/>
+        </w:numPr>
+      </w:pPr>
+      <w:r>
+        <w:t>Interacts with ground interface to create a crop if on a patch of dirt</w:t>
+      </w:r>
+    </w:p>
+    <w:p>
+      <w:pPr>
+        <w:pStyle w:val="ListParagraph"/>
+        <w:numPr>
+          <w:ilvl w:val="0"/>
+          <w:numId w:val="6"/>
+        </w:numPr>
+      </w:pPr>
+      <w:r>
+        <w:t>Fertilise crops to decrease ripen time</w:t>
+      </w:r>
+    </w:p>
+    <w:p>
+      <w:pPr>
+        <w:pStyle w:val="ListParagraph"/>
+        <w:numPr>
+          <w:ilvl w:val="0"/>
+          <w:numId w:val="6"/>
+        </w:numPr>
+      </w:pPr>
+      <w:r>
+        <w:t>Harvest food to drop it to the ground</w:t>
+      </w:r>
+    </w:p>
+    <w:p>
+      <w:pPr>
+        <w:pStyle w:val="Heading2"/>
+      </w:pPr>
+      <w:r>
+        <w:t>Crop</w:t>
+      </w:r>
+    </w:p>
+    <w:p>
+      <w:pPr>
+        <w:pStyle w:val="ListParagraph"/>
+        <w:numPr>
+          <w:ilvl w:val="0"/>
+          <w:numId w:val="7"/>
+        </w:numPr>
+      </w:pPr>
+      <w:r>
+        <w:t>Starts a counter until crop turns into food</w:t>
+      </w:r>
+    </w:p>
+    <w:p/>
+    <w:p>
+      <w:pPr>
+        <w:pStyle w:val="Heading2"/>
+      </w:pPr>
+      <w:r>
+        <w:lastRenderedPageBreak/>
+        <w:t>Food</w:t>
+      </w:r>
+    </w:p>
+    <w:p>
+      <w:pPr>
+        <w:pStyle w:val="ListParagraph"/>
+        <w:numPr>
+          <w:ilvl w:val="0"/>
+          <w:numId w:val="7"/>
+        </w:numPr>
+      </w:pPr>
+      <w:r>
+        <w:t>Stores type of food</w:t>
+      </w:r>
+    </w:p>
+    <w:p>
+      <w:pPr>
+        <w:pStyle w:val="ListParagraph"/>
+        <w:numPr>
+          <w:ilvl w:val="0"/>
+          <w:numId w:val="7"/>
+        </w:numPr>
+      </w:pPr>
+      <w:r>
+        <w:t>Stores health restored by food</w:t>
+      </w:r>
+    </w:p>
+    <w:p>
+      <w:pPr>
+        <w:pStyle w:val="ListParagraph"/>
+        <w:numPr>
+          <w:ilvl w:val="0"/>
+          <w:numId w:val="7"/>
+        </w:numPr>
+      </w:pPr>
+      <w:r>
+        <w:t>Can be picked up by player or humans</w:t>
+      </w:r>
+      <w:r>
+        <w:t xml:space="preserve"> to restore health points</w:t>
+      </w:r>
+    </w:p>
+    <w:p/>
     <w:sectPr>
       <w:pgSz w:w="11906" w:h="16838"/>
       <w:pgMar w:top="1440" w:right="1440" w:bottom="1440" w:left="1440" w:header="708" w:footer="708" w:gutter="0"/>
@@ -458,7 +785,459 @@
   <w:abstractNum w:abstractNumId="2" w15:restartNumberingAfterBreak="0">
     <w:nsid w:val="27995FDD"/>
     <w:multiLevelType w:val="hybridMultilevel"/>
-    <w:tmpl w:val="B314A586"/>
+    <w:tmpl w:val="CB7E1FB2"/>
+    <w:lvl w:ilvl="0" w:tplc="0C090001">
+      <w:start w:val="1"/>
+      <w:numFmt w:val="bullet"/>
+      <w:lvlText w:val=""/>
+      <w:lvlJc w:val="left"/>
+      <w:pPr>
+        <w:ind w:left="720" w:hanging="360"/>
+      </w:pPr>
+      <w:rPr>
+        <w:rFonts w:ascii="Symbol" w:hAnsi="Symbol" w:hint="default"/>
+      </w:rPr>
+    </w:lvl>
+    <w:lvl w:ilvl="1" w:tplc="0C090003" w:tentative="1">
+      <w:start w:val="1"/>
+      <w:numFmt w:val="bullet"/>
+      <w:lvlText w:val="o"/>
+      <w:lvlJc w:val="left"/>
+      <w:pPr>
+        <w:ind w:left="1440" w:hanging="360"/>
+      </w:pPr>
+      <w:rPr>
+        <w:rFonts w:ascii="Courier New" w:hAnsi="Courier New" w:cs="Courier New" w:hint="default"/>
+      </w:rPr>
+    </w:lvl>
+    <w:lvl w:ilvl="2" w:tplc="0C090005" w:tentative="1">
+      <w:start w:val="1"/>
+      <w:numFmt w:val="bullet"/>
+      <w:lvlText w:val=""/>
+      <w:lvlJc w:val="left"/>
+      <w:pPr>
+        <w:ind w:left="2160" w:hanging="360"/>
+      </w:pPr>
+      <w:rPr>
+        <w:rFonts w:ascii="Wingdings" w:hAnsi="Wingdings" w:hint="default"/>
+      </w:rPr>
+    </w:lvl>
+    <w:lvl w:ilvl="3" w:tplc="0C090001" w:tentative="1">
+      <w:start w:val="1"/>
+      <w:numFmt w:val="bullet"/>
+      <w:lvlText w:val=""/>
+      <w:lvlJc w:val="left"/>
+      <w:pPr>
+        <w:ind w:left="2880" w:hanging="360"/>
+      </w:pPr>
+      <w:rPr>
+        <w:rFonts w:ascii="Symbol" w:hAnsi="Symbol" w:hint="default"/>
+      </w:rPr>
+    </w:lvl>
+    <w:lvl w:ilvl="4" w:tplc="0C090003" w:tentative="1">
+      <w:start w:val="1"/>
+      <w:numFmt w:val="bullet"/>
+      <w:lvlText w:val="o"/>
+      <w:lvlJc w:val="left"/>
+      <w:pPr>
+        <w:ind w:left="3600" w:hanging="360"/>
+      </w:pPr>
+      <w:rPr>
+        <w:rFonts w:ascii="Courier New" w:hAnsi="Courier New" w:cs="Courier New" w:hint="default"/>
+      </w:rPr>
+    </w:lvl>
+    <w:lvl w:ilvl="5" w:tplc="0C090005" w:tentative="1">
+      <w:start w:val="1"/>
+      <w:numFmt w:val="bullet"/>
+      <w:lvlText w:val=""/>
+      <w:lvlJc w:val="left"/>
+      <w:pPr>
+        <w:ind w:left="4320" w:hanging="360"/>
+      </w:pPr>
+      <w:rPr>
+        <w:rFonts w:ascii="Wingdings" w:hAnsi="Wingdings" w:hint="default"/>
+      </w:rPr>
+    </w:lvl>
+    <w:lvl w:ilvl="6" w:tplc="0C090001" w:tentative="1">
+      <w:start w:val="1"/>
+      <w:numFmt w:val="bullet"/>
+      <w:lvlText w:val=""/>
+      <w:lvlJc w:val="left"/>
+      <w:pPr>
+        <w:ind w:left="5040" w:hanging="360"/>
+      </w:pPr>
+      <w:rPr>
+        <w:rFonts w:ascii="Symbol" w:hAnsi="Symbol" w:hint="default"/>
+      </w:rPr>
+    </w:lvl>
+    <w:lvl w:ilvl="7" w:tplc="0C090003" w:tentative="1">
+      <w:start w:val="1"/>
+      <w:numFmt w:val="bullet"/>
+      <w:lvlText w:val="o"/>
+      <w:lvlJc w:val="left"/>
+      <w:pPr>
+        <w:ind w:left="5760" w:hanging="360"/>
+      </w:pPr>
+      <w:rPr>
+        <w:rFonts w:ascii="Courier New" w:hAnsi="Courier New" w:cs="Courier New" w:hint="default"/>
+      </w:rPr>
+    </w:lvl>
+    <w:lvl w:ilvl="8" w:tplc="0C090005" w:tentative="1">
+      <w:start w:val="1"/>
+      <w:numFmt w:val="bullet"/>
+      <w:lvlText w:val=""/>
+      <w:lvlJc w:val="left"/>
+      <w:pPr>
+        <w:ind w:left="6480" w:hanging="360"/>
+      </w:pPr>
+      <w:rPr>
+        <w:rFonts w:ascii="Wingdings" w:hAnsi="Wingdings" w:hint="default"/>
+      </w:rPr>
+    </w:lvl>
+  </w:abstractNum>
+  <w:abstractNum w:abstractNumId="3" w15:restartNumberingAfterBreak="0">
+    <w:nsid w:val="340A1BEF"/>
+    <w:multiLevelType w:val="hybridMultilevel"/>
+    <w:tmpl w:val="CB2CF1D4"/>
+    <w:lvl w:ilvl="0" w:tplc="0C090001">
+      <w:start w:val="1"/>
+      <w:numFmt w:val="bullet"/>
+      <w:lvlText w:val=""/>
+      <w:lvlJc w:val="left"/>
+      <w:pPr>
+        <w:ind w:left="720" w:hanging="360"/>
+      </w:pPr>
+      <w:rPr>
+        <w:rFonts w:ascii="Symbol" w:hAnsi="Symbol" w:hint="default"/>
+      </w:rPr>
+    </w:lvl>
+    <w:lvl w:ilvl="1" w:tplc="0C090003" w:tentative="1">
+      <w:start w:val="1"/>
+      <w:numFmt w:val="bullet"/>
+      <w:lvlText w:val="o"/>
+      <w:lvlJc w:val="left"/>
+      <w:pPr>
+        <w:ind w:left="1440" w:hanging="360"/>
+      </w:pPr>
+      <w:rPr>
+        <w:rFonts w:ascii="Courier New" w:hAnsi="Courier New" w:cs="Courier New" w:hint="default"/>
+      </w:rPr>
+    </w:lvl>
+    <w:lvl w:ilvl="2" w:tplc="0C090005" w:tentative="1">
+      <w:start w:val="1"/>
+      <w:numFmt w:val="bullet"/>
+      <w:lvlText w:val=""/>
+      <w:lvlJc w:val="left"/>
+      <w:pPr>
+        <w:ind w:left="2160" w:hanging="360"/>
+      </w:pPr>
+      <w:rPr>
+        <w:rFonts w:ascii="Wingdings" w:hAnsi="Wingdings" w:hint="default"/>
+      </w:rPr>
+    </w:lvl>
+    <w:lvl w:ilvl="3" w:tplc="0C090001" w:tentative="1">
+      <w:start w:val="1"/>
+      <w:numFmt w:val="bullet"/>
+      <w:lvlText w:val=""/>
+      <w:lvlJc w:val="left"/>
+      <w:pPr>
+        <w:ind w:left="2880" w:hanging="360"/>
+      </w:pPr>
+      <w:rPr>
+        <w:rFonts w:ascii="Symbol" w:hAnsi="Symbol" w:hint="default"/>
+      </w:rPr>
+    </w:lvl>
+    <w:lvl w:ilvl="4" w:tplc="0C090003" w:tentative="1">
+      <w:start w:val="1"/>
+      <w:numFmt w:val="bullet"/>
+      <w:lvlText w:val="o"/>
+      <w:lvlJc w:val="left"/>
+      <w:pPr>
+        <w:ind w:left="3600" w:hanging="360"/>
+      </w:pPr>
+      <w:rPr>
+        <w:rFonts w:ascii="Courier New" w:hAnsi="Courier New" w:cs="Courier New" w:hint="default"/>
+      </w:rPr>
+    </w:lvl>
+    <w:lvl w:ilvl="5" w:tplc="0C090005" w:tentative="1">
+      <w:start w:val="1"/>
+      <w:numFmt w:val="bullet"/>
+      <w:lvlText w:val=""/>
+      <w:lvlJc w:val="left"/>
+      <w:pPr>
+        <w:ind w:left="4320" w:hanging="360"/>
+      </w:pPr>
+      <w:rPr>
+        <w:rFonts w:ascii="Wingdings" w:hAnsi="Wingdings" w:hint="default"/>
+      </w:rPr>
+    </w:lvl>
+    <w:lvl w:ilvl="6" w:tplc="0C090001" w:tentative="1">
+      <w:start w:val="1"/>
+      <w:numFmt w:val="bullet"/>
+      <w:lvlText w:val=""/>
+      <w:lvlJc w:val="left"/>
+      <w:pPr>
+        <w:ind w:left="5040" w:hanging="360"/>
+      </w:pPr>
+      <w:rPr>
+        <w:rFonts w:ascii="Symbol" w:hAnsi="Symbol" w:hint="default"/>
+      </w:rPr>
+    </w:lvl>
+    <w:lvl w:ilvl="7" w:tplc="0C090003" w:tentative="1">
+      <w:start w:val="1"/>
+      <w:numFmt w:val="bullet"/>
+      <w:lvlText w:val="o"/>
+      <w:lvlJc w:val="left"/>
+      <w:pPr>
+        <w:ind w:left="5760" w:hanging="360"/>
+      </w:pPr>
+      <w:rPr>
+        <w:rFonts w:ascii="Courier New" w:hAnsi="Courier New" w:cs="Courier New" w:hint="default"/>
+      </w:rPr>
+    </w:lvl>
+    <w:lvl w:ilvl="8" w:tplc="0C090005" w:tentative="1">
+      <w:start w:val="1"/>
+      <w:numFmt w:val="bullet"/>
+      <w:lvlText w:val=""/>
+      <w:lvlJc w:val="left"/>
+      <w:pPr>
+        <w:ind w:left="6480" w:hanging="360"/>
+      </w:pPr>
+      <w:rPr>
+        <w:rFonts w:ascii="Wingdings" w:hAnsi="Wingdings" w:hint="default"/>
+      </w:rPr>
+    </w:lvl>
+  </w:abstractNum>
+  <w:abstractNum w:abstractNumId="4" w15:restartNumberingAfterBreak="0">
+    <w:nsid w:val="35C340AB"/>
+    <w:multiLevelType w:val="hybridMultilevel"/>
+    <w:tmpl w:val="436624C8"/>
+    <w:lvl w:ilvl="0" w:tplc="0C090001">
+      <w:start w:val="1"/>
+      <w:numFmt w:val="bullet"/>
+      <w:lvlText w:val=""/>
+      <w:lvlJc w:val="left"/>
+      <w:pPr>
+        <w:ind w:left="720" w:hanging="360"/>
+      </w:pPr>
+      <w:rPr>
+        <w:rFonts w:ascii="Symbol" w:hAnsi="Symbol" w:hint="default"/>
+      </w:rPr>
+    </w:lvl>
+    <w:lvl w:ilvl="1" w:tplc="0C090003" w:tentative="1">
+      <w:start w:val="1"/>
+      <w:numFmt w:val="bullet"/>
+      <w:lvlText w:val="o"/>
+      <w:lvlJc w:val="left"/>
+      <w:pPr>
+        <w:ind w:left="1440" w:hanging="360"/>
+      </w:pPr>
+      <w:rPr>
+        <w:rFonts w:ascii="Courier New" w:hAnsi="Courier New" w:cs="Courier New" w:hint="default"/>
+      </w:rPr>
+    </w:lvl>
+    <w:lvl w:ilvl="2" w:tplc="0C090005" w:tentative="1">
+      <w:start w:val="1"/>
+      <w:numFmt w:val="bullet"/>
+      <w:lvlText w:val=""/>
+      <w:lvlJc w:val="left"/>
+      <w:pPr>
+        <w:ind w:left="2160" w:hanging="360"/>
+      </w:pPr>
+      <w:rPr>
+        <w:rFonts w:ascii="Wingdings" w:hAnsi="Wingdings" w:hint="default"/>
+      </w:rPr>
+    </w:lvl>
+    <w:lvl w:ilvl="3" w:tplc="0C090001" w:tentative="1">
+      <w:start w:val="1"/>
+      <w:numFmt w:val="bullet"/>
+      <w:lvlText w:val=""/>
+      <w:lvlJc w:val="left"/>
+      <w:pPr>
+        <w:ind w:left="2880" w:hanging="360"/>
+      </w:pPr>
+      <w:rPr>
+        <w:rFonts w:ascii="Symbol" w:hAnsi="Symbol" w:hint="default"/>
+      </w:rPr>
+    </w:lvl>
+    <w:lvl w:ilvl="4" w:tplc="0C090003" w:tentative="1">
+      <w:start w:val="1"/>
+      <w:numFmt w:val="bullet"/>
+      <w:lvlText w:val="o"/>
+      <w:lvlJc w:val="left"/>
+      <w:pPr>
+        <w:ind w:left="3600" w:hanging="360"/>
+      </w:pPr>
+      <w:rPr>
+        <w:rFonts w:ascii="Courier New" w:hAnsi="Courier New" w:cs="Courier New" w:hint="default"/>
+      </w:rPr>
+    </w:lvl>
+    <w:lvl w:ilvl="5" w:tplc="0C090005" w:tentative="1">
+      <w:start w:val="1"/>
+      <w:numFmt w:val="bullet"/>
+      <w:lvlText w:val=""/>
+      <w:lvlJc w:val="left"/>
+      <w:pPr>
+        <w:ind w:left="4320" w:hanging="360"/>
+      </w:pPr>
+      <w:rPr>
+        <w:rFonts w:ascii="Wingdings" w:hAnsi="Wingdings" w:hint="default"/>
+      </w:rPr>
+    </w:lvl>
+    <w:lvl w:ilvl="6" w:tplc="0C090001" w:tentative="1">
+      <w:start w:val="1"/>
+      <w:numFmt w:val="bullet"/>
+      <w:lvlText w:val=""/>
+      <w:lvlJc w:val="left"/>
+      <w:pPr>
+        <w:ind w:left="5040" w:hanging="360"/>
+      </w:pPr>
+      <w:rPr>
+        <w:rFonts w:ascii="Symbol" w:hAnsi="Symbol" w:hint="default"/>
+      </w:rPr>
+    </w:lvl>
+    <w:lvl w:ilvl="7" w:tplc="0C090003" w:tentative="1">
+      <w:start w:val="1"/>
+      <w:numFmt w:val="bullet"/>
+      <w:lvlText w:val="o"/>
+      <w:lvlJc w:val="left"/>
+      <w:pPr>
+        <w:ind w:left="5760" w:hanging="360"/>
+      </w:pPr>
+      <w:rPr>
+        <w:rFonts w:ascii="Courier New" w:hAnsi="Courier New" w:cs="Courier New" w:hint="default"/>
+      </w:rPr>
+    </w:lvl>
+    <w:lvl w:ilvl="8" w:tplc="0C090005" w:tentative="1">
+      <w:start w:val="1"/>
+      <w:numFmt w:val="bullet"/>
+      <w:lvlText w:val=""/>
+      <w:lvlJc w:val="left"/>
+      <w:pPr>
+        <w:ind w:left="6480" w:hanging="360"/>
+      </w:pPr>
+      <w:rPr>
+        <w:rFonts w:ascii="Wingdings" w:hAnsi="Wingdings" w:hint="default"/>
+      </w:rPr>
+    </w:lvl>
+  </w:abstractNum>
+  <w:abstractNum w:abstractNumId="5" w15:restartNumberingAfterBreak="0">
+    <w:nsid w:val="407C0BE5"/>
+    <w:multiLevelType w:val="hybridMultilevel"/>
+    <w:tmpl w:val="F08A6828"/>
+    <w:lvl w:ilvl="0" w:tplc="0C090001">
+      <w:start w:val="1"/>
+      <w:numFmt w:val="bullet"/>
+      <w:lvlText w:val=""/>
+      <w:lvlJc w:val="left"/>
+      <w:pPr>
+        <w:ind w:left="720" w:hanging="360"/>
+      </w:pPr>
+      <w:rPr>
+        <w:rFonts w:ascii="Symbol" w:hAnsi="Symbol" w:hint="default"/>
+      </w:rPr>
+    </w:lvl>
+    <w:lvl w:ilvl="1" w:tplc="0C090003" w:tentative="1">
+      <w:start w:val="1"/>
+      <w:numFmt w:val="bullet"/>
+      <w:lvlText w:val="o"/>
+      <w:lvlJc w:val="left"/>
+      <w:pPr>
+        <w:ind w:left="1440" w:hanging="360"/>
+      </w:pPr>
+      <w:rPr>
+        <w:rFonts w:ascii="Courier New" w:hAnsi="Courier New" w:cs="Courier New" w:hint="default"/>
+      </w:rPr>
+    </w:lvl>
+    <w:lvl w:ilvl="2" w:tplc="0C090005" w:tentative="1">
+      <w:start w:val="1"/>
+      <w:numFmt w:val="bullet"/>
+      <w:lvlText w:val=""/>
+      <w:lvlJc w:val="left"/>
+      <w:pPr>
+        <w:ind w:left="2160" w:hanging="360"/>
+      </w:pPr>
+      <w:rPr>
+        <w:rFonts w:ascii="Wingdings" w:hAnsi="Wingdings" w:hint="default"/>
+      </w:rPr>
+    </w:lvl>
+    <w:lvl w:ilvl="3" w:tplc="0C090001" w:tentative="1">
+      <w:start w:val="1"/>
+      <w:numFmt w:val="bullet"/>
+      <w:lvlText w:val=""/>
+      <w:lvlJc w:val="left"/>
+      <w:pPr>
+        <w:ind w:left="2880" w:hanging="360"/>
+      </w:pPr>
+      <w:rPr>
+        <w:rFonts w:ascii="Symbol" w:hAnsi="Symbol" w:hint="default"/>
+      </w:rPr>
+    </w:lvl>
+    <w:lvl w:ilvl="4" w:tplc="0C090003" w:tentative="1">
+      <w:start w:val="1"/>
+      <w:numFmt w:val="bullet"/>
+      <w:lvlText w:val="o"/>
+      <w:lvlJc w:val="left"/>
+      <w:pPr>
+        <w:ind w:left="3600" w:hanging="360"/>
+      </w:pPr>
+      <w:rPr>
+        <w:rFonts w:ascii="Courier New" w:hAnsi="Courier New" w:cs="Courier New" w:hint="default"/>
+      </w:rPr>
+    </w:lvl>
+    <w:lvl w:ilvl="5" w:tplc="0C090005" w:tentative="1">
+      <w:start w:val="1"/>
+      <w:numFmt w:val="bullet"/>
+      <w:lvlText w:val=""/>
+      <w:lvlJc w:val="left"/>
+      <w:pPr>
+        <w:ind w:left="4320" w:hanging="360"/>
+      </w:pPr>
+      <w:rPr>
+        <w:rFonts w:ascii="Wingdings" w:hAnsi="Wingdings" w:hint="default"/>
+      </w:rPr>
+    </w:lvl>
+    <w:lvl w:ilvl="6" w:tplc="0C090001" w:tentative="1">
+      <w:start w:val="1"/>
+      <w:numFmt w:val="bullet"/>
+      <w:lvlText w:val=""/>
+      <w:lvlJc w:val="left"/>
+      <w:pPr>
+        <w:ind w:left="5040" w:hanging="360"/>
+      </w:pPr>
+      <w:rPr>
+        <w:rFonts w:ascii="Symbol" w:hAnsi="Symbol" w:hint="default"/>
+      </w:rPr>
+    </w:lvl>
+    <w:lvl w:ilvl="7" w:tplc="0C090003" w:tentative="1">
+      <w:start w:val="1"/>
+      <w:numFmt w:val="bullet"/>
+      <w:lvlText w:val="o"/>
+      <w:lvlJc w:val="left"/>
+      <w:pPr>
+        <w:ind w:left="5760" w:hanging="360"/>
+      </w:pPr>
+      <w:rPr>
+        <w:rFonts w:ascii="Courier New" w:hAnsi="Courier New" w:cs="Courier New" w:hint="default"/>
+      </w:rPr>
+    </w:lvl>
+    <w:lvl w:ilvl="8" w:tplc="0C090005" w:tentative="1">
+      <w:start w:val="1"/>
+      <w:numFmt w:val="bullet"/>
+      <w:lvlText w:val=""/>
+      <w:lvlJc w:val="left"/>
+      <w:pPr>
+        <w:ind w:left="6480" w:hanging="360"/>
+      </w:pPr>
+      <w:rPr>
+        <w:rFonts w:ascii="Wingdings" w:hAnsi="Wingdings" w:hint="default"/>
+      </w:rPr>
+    </w:lvl>
+  </w:abstractNum>
+  <w:abstractNum w:abstractNumId="6" w15:restartNumberingAfterBreak="0">
+    <w:nsid w:val="43FF54ED"/>
+    <w:multiLevelType w:val="hybridMultilevel"/>
+    <w:tmpl w:val="BFD83948"/>
     <w:lvl w:ilvl="0" w:tplc="0C090001">
       <w:start w:val="1"/>
       <w:numFmt w:val="bullet"/>
@@ -577,6 +1356,18 @@
   <w:num w:numId="3">
     <w:abstractNumId w:val="2"/>
   </w:num>
+  <w:num w:numId="4">
+    <w:abstractNumId w:val="4"/>
+  </w:num>
+  <w:num w:numId="5">
+    <w:abstractNumId w:val="5"/>
+  </w:num>
+  <w:num w:numId="6">
+    <w:abstractNumId w:val="6"/>
+  </w:num>
+  <w:num w:numId="7">
+    <w:abstractNumId w:val="3"/>
+  </w:num>
 </w:numbering>
 </file>
 
@@ -597,7 +1388,7 @@
       </w:pPr>
     </w:pPrDefault>
   </w:docDefaults>
-  <w:latentStyles w:defLockedState="0" w:defUIPriority="99" w:defSemiHidden="0" w:defUnhideWhenUsed="0" w:defQFormat="0" w:count="377">
+  <w:latentStyles w:defLockedState="0" w:defUIPriority="99" w:defSemiHidden="0" w:defUnhideWhenUsed="0" w:defQFormat="0" w:count="376">
     <w:lsdException w:name="Normal" w:uiPriority="0" w:qFormat="1"/>
     <w:lsdException w:name="heading 1" w:uiPriority="9" w:qFormat="1"/>
     <w:lsdException w:name="heading 2" w:semiHidden="1" w:uiPriority="9" w:unhideWhenUsed="1" w:qFormat="1"/>
@@ -974,7 +1765,6 @@
     <w:lsdException w:name="Hashtag" w:semiHidden="1" w:unhideWhenUsed="1"/>
     <w:lsdException w:name="Unresolved Mention" w:semiHidden="1" w:unhideWhenUsed="1"/>
     <w:lsdException w:name="Smart Link" w:semiHidden="1" w:unhideWhenUsed="1"/>
-    <w:lsdException w:name="Smart Link Error" w:semiHidden="1" w:unhideWhenUsed="1"/>
   </w:latentStyles>
   <w:style w:type="paragraph" w:default="1" w:styleId="Normal">
     <w:name w:val="Normal"/>

</xml_diff>

<commit_message>
Added extra responsibility for AttackAction
</commit_message>
<xml_diff>
--- a/design-docs/Assignment 1 Class Responsibilities.docx
+++ b/design-docs/Assignment 1 Class Responsibilities.docx
@@ -14,11 +14,9 @@
       <w:pPr>
         <w:pStyle w:val="Heading2"/>
       </w:pPr>
-      <w:proofErr w:type="spellStart"/>
       <w:r>
         <w:t>AttackAction</w:t>
       </w:r>
-      <w:proofErr w:type="spellEnd"/>
     </w:p>
     <w:p>
       <w:pPr>
@@ -58,11 +56,9 @@
           <w:numId w:val="1"/>
         </w:numPr>
       </w:pPr>
-      <w:proofErr w:type="spellStart"/>
       <w:r>
         <w:t>Self heal</w:t>
       </w:r>
-      <w:proofErr w:type="spellEnd"/>
       <w:r>
         <w:t xml:space="preserve"> on successful bite attack</w:t>
       </w:r>
@@ -72,13 +68,25 @@
     </w:p>
     <w:p>
       <w:pPr>
+        <w:pStyle w:val="ListParagraph"/>
+        <w:numPr>
+          <w:ilvl w:val="0"/>
+          <w:numId w:val="1"/>
+        </w:numPr>
+      </w:pPr>
+      <w:r>
+        <w:t>Drop zombie limb if it is knocked off</w:t>
+      </w:r>
+      <w:bookmarkStart w:id="0" w:name="_GoBack"/>
+      <w:bookmarkEnd w:id="0"/>
+    </w:p>
+    <w:p>
+      <w:pPr>
         <w:pStyle w:val="Heading2"/>
       </w:pPr>
-      <w:proofErr w:type="spellStart"/>
       <w:r>
         <w:t>ScavengeBehaviour</w:t>
       </w:r>
-      <w:proofErr w:type="spellEnd"/>
     </w:p>
     <w:p>
       <w:pPr>
@@ -124,40 +132,14 @@
         <w:t xml:space="preserve">the first non-null action </w:t>
       </w:r>
       <w:r>
-        <w:t xml:space="preserve">returned by </w:t>
-      </w:r>
-      <w:proofErr w:type="spellStart"/>
-      <w:r>
-        <w:t>ScavengeBehaviour</w:t>
-      </w:r>
-      <w:proofErr w:type="spellEnd"/>
-      <w:r>
-        <w:t xml:space="preserve">, </w:t>
-      </w:r>
-      <w:proofErr w:type="spellStart"/>
-      <w:r>
-        <w:t>AttackBehaviour</w:t>
-      </w:r>
-      <w:proofErr w:type="spellEnd"/>
-      <w:r>
-        <w:t xml:space="preserve">, </w:t>
-      </w:r>
-      <w:proofErr w:type="spellStart"/>
-      <w:r>
-        <w:t>HuntBeviour</w:t>
-      </w:r>
-      <w:proofErr w:type="spellEnd"/>
+        <w:t>returned by ScavengeBehaviour, AttackBehaviour, HuntBeviour</w:t>
+      </w:r>
       <w:r>
         <w:t xml:space="preserve"> or</w:t>
       </w:r>
       <w:r>
-        <w:t xml:space="preserve"> </w:t>
-      </w:r>
-      <w:proofErr w:type="spellStart"/>
-      <w:r>
-        <w:t>WanderBehaviour</w:t>
-      </w:r>
-      <w:proofErr w:type="spellEnd"/>
+        <w:t xml:space="preserve"> WanderBehaviour</w:t>
+      </w:r>
       <w:r>
         <w:t>, in that order</w:t>
       </w:r>
@@ -191,14 +173,12 @@
       <w:r>
         <w:t xml:space="preserve">a </w:t>
       </w:r>
-      <w:proofErr w:type="spellStart"/>
       <w:r>
         <w:rPr>
           <w:rFonts w:ascii="Consolas" w:hAnsi="Consolas"/>
         </w:rPr>
         <w:t>WeaponItem</w:t>
       </w:r>
-      <w:proofErr w:type="spellEnd"/>
       <w:r>
         <w:rPr>
           <w:rFonts w:cstheme="minorHAnsi"/>
@@ -210,11 +190,9 @@
       <w:pPr>
         <w:pStyle w:val="Heading2"/>
       </w:pPr>
-      <w:proofErr w:type="spellStart"/>
       <w:r>
         <w:t>DropAdjacentItemAction</w:t>
       </w:r>
-      <w:proofErr w:type="spellEnd"/>
     </w:p>
     <w:p>
       <w:pPr>
@@ -235,11 +213,9 @@
       <w:pPr>
         <w:pStyle w:val="Heading2"/>
       </w:pPr>
-      <w:proofErr w:type="spellStart"/>
       <w:r>
         <w:t>ZombieLimb</w:t>
       </w:r>
-      <w:proofErr w:type="spellEnd"/>
     </w:p>
     <w:p>
       <w:pPr>
@@ -269,11 +245,9 @@
       <w:pPr>
         <w:pStyle w:val="Heading2"/>
       </w:pPr>
-      <w:proofErr w:type="spellStart"/>
       <w:r>
         <w:t>CraftWeaponAction</w:t>
       </w:r>
-      <w:proofErr w:type="spellEnd"/>
     </w:p>
     <w:p>
       <w:pPr>
@@ -284,21 +258,68 @@
         </w:numPr>
       </w:pPr>
       <w:r>
-        <w:t xml:space="preserve">Create a </w:t>
-      </w:r>
-      <w:proofErr w:type="spellStart"/>
+        <w:t>Create a ZombieClub from a zombie arm WeaponItem</w:t>
+      </w:r>
+    </w:p>
+    <w:p>
+      <w:pPr>
+        <w:pStyle w:val="ListParagraph"/>
+        <w:numPr>
+          <w:ilvl w:val="0"/>
+          <w:numId w:val="3"/>
+        </w:numPr>
+      </w:pPr>
+      <w:r>
+        <w:t>Create ZombieMace from zombie leg WeaponItem</w:t>
+      </w:r>
+    </w:p>
+    <w:p>
+      <w:pPr>
+        <w:pStyle w:val="Heading2"/>
+      </w:pPr>
       <w:r>
         <w:t>ZombieClub</w:t>
       </w:r>
-      <w:proofErr w:type="spellEnd"/>
-      <w:r>
-        <w:t xml:space="preserve"> from a zombie arm </w:t>
-      </w:r>
-      <w:proofErr w:type="spellStart"/>
-      <w:r>
-        <w:t>WeaponItem</w:t>
-      </w:r>
-      <w:proofErr w:type="spellEnd"/>
+    </w:p>
+    <w:p>
+      <w:pPr>
+        <w:pStyle w:val="ListParagraph"/>
+        <w:numPr>
+          <w:ilvl w:val="0"/>
+          <w:numId w:val="4"/>
+        </w:numPr>
+      </w:pPr>
+      <w:r>
+        <w:t>Holds the damage the weapon can deal</w:t>
+      </w:r>
+    </w:p>
+    <w:p>
+      <w:pPr>
+        <w:pStyle w:val="Heading2"/>
+      </w:pPr>
+      <w:r>
+        <w:t>ZombieMace</w:t>
+      </w:r>
+    </w:p>
+    <w:p>
+      <w:pPr>
+        <w:pStyle w:val="ListParagraph"/>
+        <w:numPr>
+          <w:ilvl w:val="0"/>
+          <w:numId w:val="5"/>
+        </w:numPr>
+      </w:pPr>
+      <w:r>
+        <w:t>Holds the damage the weapon can deal</w:t>
+      </w:r>
+    </w:p>
+    <w:p>
+      <w:pPr>
+        <w:pStyle w:val="Heading2"/>
+      </w:pPr>
+      <w:r>
+        <w:t>Human</w:t>
+      </w:r>
     </w:p>
     <w:p>
       <w:pPr>
@@ -309,72 +330,7 @@
         </w:numPr>
       </w:pPr>
       <w:r>
-        <w:t xml:space="preserve">Create </w:t>
-      </w:r>
-      <w:proofErr w:type="spellStart"/>
-      <w:r>
-        <w:t>ZombieMace</w:t>
-      </w:r>
-      <w:proofErr w:type="spellEnd"/>
-      <w:r>
-        <w:t xml:space="preserve"> from zombie leg </w:t>
-      </w:r>
-      <w:proofErr w:type="spellStart"/>
-      <w:r>
-        <w:t>WeaponItem</w:t>
-      </w:r>
-      <w:proofErr w:type="spellEnd"/>
-    </w:p>
-    <w:p>
-      <w:pPr>
-        <w:pStyle w:val="Heading2"/>
-      </w:pPr>
-      <w:proofErr w:type="spellStart"/>
-      <w:r>
-        <w:t>ZombieClub</w:t>
-      </w:r>
-      <w:proofErr w:type="spellEnd"/>
-    </w:p>
-    <w:p>
-      <w:pPr>
-        <w:pStyle w:val="ListParagraph"/>
-        <w:numPr>
-          <w:ilvl w:val="0"/>
-          <w:numId w:val="4"/>
-        </w:numPr>
-      </w:pPr>
-      <w:r>
-        <w:t>Holds the damage the weapon can deal</w:t>
-      </w:r>
-    </w:p>
-    <w:p>
-      <w:pPr>
-        <w:pStyle w:val="Heading2"/>
-      </w:pPr>
-      <w:proofErr w:type="spellStart"/>
-      <w:r>
-        <w:t>ZombieMace</w:t>
-      </w:r>
-      <w:proofErr w:type="spellEnd"/>
-    </w:p>
-    <w:p>
-      <w:pPr>
-        <w:pStyle w:val="ListParagraph"/>
-        <w:numPr>
-          <w:ilvl w:val="0"/>
-          <w:numId w:val="5"/>
-        </w:numPr>
-      </w:pPr>
-      <w:r>
-        <w:t>Holds the damage the weapon can deal</w:t>
-      </w:r>
-    </w:p>
-    <w:p>
-      <w:pPr>
-        <w:pStyle w:val="Heading2"/>
-      </w:pPr>
-      <w:r>
-        <w:t>Human</w:t>
+        <w:t>Keep track of how long unconsciousness lasts for</w:t>
       </w:r>
     </w:p>
     <w:p>
@@ -386,36 +342,7 @@
         </w:numPr>
       </w:pPr>
       <w:r>
-        <w:t xml:space="preserve">Keep track of how long </w:t>
-      </w:r>
-      <w:r>
-        <w:t>unconscious</w:t>
-      </w:r>
-      <w:r>
-        <w:t>ness lasts for</w:t>
-      </w:r>
-    </w:p>
-    <w:p>
-      <w:pPr>
-        <w:pStyle w:val="ListParagraph"/>
-        <w:numPr>
-          <w:ilvl w:val="0"/>
-          <w:numId w:val="3"/>
-        </w:numPr>
-      </w:pPr>
-      <w:r>
-        <w:t xml:space="preserve">If a human is unconscious for 5-10 </w:t>
-      </w:r>
-      <w:proofErr w:type="gramStart"/>
-      <w:r>
-        <w:t>turns</w:t>
-      </w:r>
-      <w:proofErr w:type="gramEnd"/>
-      <w:r>
-        <w:t xml:space="preserve"> they are presumed dead and </w:t>
-      </w:r>
-      <w:r>
-        <w:t>a zombie object is created in its place</w:t>
+        <w:t>If a human is unconscious for 5-10 turns they are presumed dead and a zombie object is created in its place</w:t>
       </w:r>
     </w:p>
     <w:p>
@@ -1388,7 +1315,7 @@
       </w:pPr>
     </w:pPrDefault>
   </w:docDefaults>
-  <w:latentStyles w:defLockedState="0" w:defUIPriority="99" w:defSemiHidden="0" w:defUnhideWhenUsed="0" w:defQFormat="0" w:count="376">
+  <w:latentStyles w:defLockedState="0" w:defUIPriority="99" w:defSemiHidden="0" w:defUnhideWhenUsed="0" w:defQFormat="0" w:count="377">
     <w:lsdException w:name="Normal" w:uiPriority="0" w:qFormat="1"/>
     <w:lsdException w:name="heading 1" w:uiPriority="9" w:qFormat="1"/>
     <w:lsdException w:name="heading 2" w:semiHidden="1" w:uiPriority="9" w:unhideWhenUsed="1" w:qFormat="1"/>
@@ -1494,7 +1421,6 @@
     <w:lsdException w:name="HTML Sample" w:semiHidden="1" w:unhideWhenUsed="1"/>
     <w:lsdException w:name="HTML Typewriter" w:semiHidden="1" w:unhideWhenUsed="1"/>
     <w:lsdException w:name="HTML Variable" w:semiHidden="1" w:unhideWhenUsed="1"/>
-    <w:lsdException w:name="Normal Table" w:semiHidden="1" w:unhideWhenUsed="1"/>
     <w:lsdException w:name="annotation subject" w:semiHidden="1" w:unhideWhenUsed="1"/>
     <w:lsdException w:name="No List" w:semiHidden="1" w:unhideWhenUsed="1"/>
     <w:lsdException w:name="Outline List 1" w:semiHidden="1" w:unhideWhenUsed="1"/>
@@ -1541,10 +1467,8 @@
     <w:lsdException w:name="Table Subtle 2" w:semiHidden="1" w:unhideWhenUsed="1"/>
     <w:lsdException w:name="Table Web 1" w:semiHidden="1" w:unhideWhenUsed="1"/>
     <w:lsdException w:name="Table Web 2" w:semiHidden="1" w:unhideWhenUsed="1"/>
-    <w:lsdException w:name="Table Web 3" w:semiHidden="1" w:unhideWhenUsed="1"/>
     <w:lsdException w:name="Balloon Text" w:semiHidden="1" w:unhideWhenUsed="1"/>
     <w:lsdException w:name="Table Grid" w:uiPriority="39"/>
-    <w:lsdException w:name="Table Theme" w:semiHidden="1" w:unhideWhenUsed="1"/>
     <w:lsdException w:name="Placeholder Text" w:semiHidden="1"/>
     <w:lsdException w:name="No Spacing" w:uiPriority="1" w:qFormat="1"/>
     <w:lsdException w:name="Light Shading" w:uiPriority="60"/>
@@ -1765,6 +1689,7 @@
     <w:lsdException w:name="Hashtag" w:semiHidden="1" w:unhideWhenUsed="1"/>
     <w:lsdException w:name="Unresolved Mention" w:semiHidden="1" w:unhideWhenUsed="1"/>
     <w:lsdException w:name="Smart Link" w:semiHidden="1" w:unhideWhenUsed="1"/>
+    <w:lsdException w:name="Smart Link Error" w:semiHidden="1" w:unhideWhenUsed="1"/>
   </w:latentStyles>
   <w:style w:type="paragraph" w:default="1" w:styleId="Normal">
     <w:name w:val="Normal"/>

</xml_diff>

<commit_message>
Formatted Class Responsibilities and renamed files
</commit_message>
<xml_diff>
--- a/design-docs/Assignment 1 Class Responsibilities.docx
+++ b/design-docs/Assignment 1 Class Responsibilities.docx
@@ -5,20 +5,291 @@
     <w:p>
       <w:pPr>
         <w:pStyle w:val="Heading1"/>
-      </w:pPr>
+        <w:spacing w:before="0"/>
+        <w:rPr>
+          <w:sz w:val="40"/>
+          <w:szCs w:val="40"/>
+        </w:rPr>
+      </w:pPr>
+      <w:r>
+        <w:rPr>
+          <w:sz w:val="40"/>
+          <w:szCs w:val="40"/>
+        </w:rPr>
+        <w:t>Class Responsibilities</w:t>
+      </w:r>
+    </w:p>
+    <w:p>
+      <w:pPr>
+        <w:pStyle w:val="Heading2"/>
+        <w:rPr>
+          <w:sz w:val="32"/>
+          <w:szCs w:val="32"/>
+        </w:rPr>
+      </w:pPr>
+      <w:proofErr w:type="spellStart"/>
+      <w:r>
+        <w:rPr>
+          <w:sz w:val="32"/>
+          <w:szCs w:val="32"/>
+        </w:rPr>
+        <w:t>AttackAction</w:t>
+      </w:r>
+      <w:proofErr w:type="spellEnd"/>
+    </w:p>
+    <w:p>
+      <w:pPr>
+        <w:pStyle w:val="ListParagraph"/>
+        <w:numPr>
+          <w:ilvl w:val="0"/>
+          <w:numId w:val="1"/>
+        </w:numPr>
+      </w:pPr>
+      <w:r>
+        <w:t>Determines whether attack hits target</w:t>
+      </w:r>
+    </w:p>
+    <w:p>
+      <w:pPr>
+        <w:pStyle w:val="ListParagraph"/>
+        <w:numPr>
+          <w:ilvl w:val="0"/>
+          <w:numId w:val="1"/>
+        </w:numPr>
+      </w:pPr>
+      <w:r>
+        <w:t>Deal damage</w:t>
+      </w:r>
+      <w:r>
+        <w:t xml:space="preserve"> to target</w:t>
+      </w:r>
+      <w:r>
+        <w:t xml:space="preserve"> if it hits</w:t>
+      </w:r>
+    </w:p>
+    <w:p>
+      <w:pPr>
+        <w:pStyle w:val="ListParagraph"/>
+        <w:numPr>
+          <w:ilvl w:val="0"/>
+          <w:numId w:val="1"/>
+        </w:numPr>
+      </w:pPr>
+      <w:proofErr w:type="spellStart"/>
+      <w:r>
+        <w:t>Self heal</w:t>
+      </w:r>
+      <w:proofErr w:type="spellEnd"/>
+      <w:r>
+        <w:t xml:space="preserve"> on successful bite attack</w:t>
+      </w:r>
+      <w:r>
+        <w:t xml:space="preserve"> by zombie</w:t>
+      </w:r>
+    </w:p>
+    <w:p>
+      <w:pPr>
+        <w:pStyle w:val="ListParagraph"/>
+        <w:numPr>
+          <w:ilvl w:val="0"/>
+          <w:numId w:val="1"/>
+        </w:numPr>
+      </w:pPr>
+      <w:r>
+        <w:t>Drop zombie limb if it is knocked off</w:t>
+      </w:r>
+    </w:p>
+    <w:p>
+      <w:pPr>
+        <w:pStyle w:val="Heading2"/>
+        <w:rPr>
+          <w:sz w:val="32"/>
+          <w:szCs w:val="32"/>
+        </w:rPr>
+      </w:pPr>
+      <w:proofErr w:type="spellStart"/>
+      <w:r>
+        <w:rPr>
+          <w:sz w:val="32"/>
+          <w:szCs w:val="32"/>
+        </w:rPr>
+        <w:t>ScavengeBehaviour</w:t>
+      </w:r>
+      <w:proofErr w:type="spellEnd"/>
+    </w:p>
+    <w:p>
+      <w:pPr>
+        <w:pStyle w:val="ListParagraph"/>
+        <w:numPr>
+          <w:ilvl w:val="0"/>
+          <w:numId w:val="2"/>
+        </w:numPr>
+      </w:pPr>
+      <w:r>
+        <w:t>Picks up weapon if</w:t>
+      </w:r>
+      <w:r>
+        <w:t xml:space="preserve"> a weapon is at the character’s location</w:t>
+      </w:r>
+      <w:r>
+        <w:t xml:space="preserve"> and </w:t>
+      </w:r>
+      <w:r>
+        <w:t>add it to their inventory</w:t>
+      </w:r>
+    </w:p>
+    <w:p>
+      <w:pPr>
+        <w:pStyle w:val="Heading2"/>
+        <w:rPr>
+          <w:sz w:val="32"/>
+          <w:szCs w:val="32"/>
+        </w:rPr>
+      </w:pPr>
+      <w:r>
+        <w:rPr>
+          <w:sz w:val="32"/>
+          <w:szCs w:val="32"/>
+        </w:rPr>
+        <w:t>Zombie</w:t>
+      </w:r>
+    </w:p>
+    <w:p>
+      <w:pPr>
+        <w:pStyle w:val="ListParagraph"/>
+        <w:numPr>
+          <w:ilvl w:val="0"/>
+          <w:numId w:val="2"/>
+        </w:numPr>
+      </w:pPr>
+      <w:r>
+        <w:t xml:space="preserve">Execute </w:t>
+      </w:r>
+      <w:r>
+        <w:t xml:space="preserve">the first non-null action </w:t>
+      </w:r>
+      <w:r>
+        <w:t xml:space="preserve">returned by </w:t>
+      </w:r>
+      <w:proofErr w:type="spellStart"/>
+      <w:r>
+        <w:rPr>
+          <w:rFonts w:ascii="Consolas" w:hAnsi="Consolas"/>
+          <w:b/>
+          <w:bCs/>
+        </w:rPr>
+        <w:t>ScavengeBehaviour</w:t>
+      </w:r>
+      <w:proofErr w:type="spellEnd"/>
+      <w:r>
+        <w:t xml:space="preserve">, </w:t>
+      </w:r>
+      <w:proofErr w:type="spellStart"/>
+      <w:r>
+        <w:rPr>
+          <w:rFonts w:ascii="Consolas" w:hAnsi="Consolas"/>
+          <w:b/>
+          <w:bCs/>
+        </w:rPr>
+        <w:t>AttackBehaviour</w:t>
+      </w:r>
+      <w:proofErr w:type="spellEnd"/>
+      <w:r>
+        <w:t xml:space="preserve">, </w:t>
+      </w:r>
       <w:bookmarkStart w:id="0" w:name="_GoBack"/>
+      <w:proofErr w:type="spellStart"/>
+      <w:r>
+        <w:rPr>
+          <w:rFonts w:ascii="Consolas" w:hAnsi="Consolas"/>
+          <w:b/>
+          <w:bCs/>
+        </w:rPr>
+        <w:t>HuntBeviour</w:t>
+      </w:r>
       <w:bookmarkEnd w:id="0"/>
-      <w:r>
-        <w:t>Class Responsibilities</w:t>
+      <w:proofErr w:type="spellEnd"/>
+      <w:r>
+        <w:t xml:space="preserve"> or</w:t>
+      </w:r>
+      <w:r>
+        <w:t xml:space="preserve"> </w:t>
+      </w:r>
+      <w:proofErr w:type="spellStart"/>
+      <w:r>
+        <w:rPr>
+          <w:rFonts w:ascii="Consolas" w:hAnsi="Consolas"/>
+          <w:b/>
+          <w:bCs/>
+        </w:rPr>
+        <w:t>WanderBehaviour</w:t>
+      </w:r>
+      <w:proofErr w:type="spellEnd"/>
+      <w:r>
+        <w:t>, in that order</w:t>
+      </w:r>
+    </w:p>
+    <w:p>
+      <w:pPr>
+        <w:pStyle w:val="ListParagraph"/>
+        <w:numPr>
+          <w:ilvl w:val="0"/>
+          <w:numId w:val="2"/>
+        </w:numPr>
+      </w:pPr>
+      <w:r>
+        <w:t>Keep track of the number of arms and legs it has</w:t>
+      </w:r>
+    </w:p>
+    <w:p>
+      <w:pPr>
+        <w:pStyle w:val="ListParagraph"/>
+        <w:numPr>
+          <w:ilvl w:val="0"/>
+          <w:numId w:val="2"/>
+        </w:numPr>
+      </w:pPr>
+      <w:r>
+        <w:t xml:space="preserve">Create </w:t>
+      </w:r>
+      <w:r>
+        <w:t xml:space="preserve">and drop </w:t>
+      </w:r>
+      <w:r>
+        <w:t xml:space="preserve">a </w:t>
+      </w:r>
+      <w:proofErr w:type="spellStart"/>
+      <w:r>
+        <w:rPr>
+          <w:rFonts w:ascii="Consolas" w:hAnsi="Consolas"/>
+          <w:b/>
+          <w:bCs/>
+        </w:rPr>
+        <w:t>WeaponItem</w:t>
+      </w:r>
+      <w:proofErr w:type="spellEnd"/>
+      <w:r>
+        <w:rPr>
+          <w:rFonts w:cstheme="minorHAnsi"/>
+        </w:rPr>
+        <w:t xml:space="preserve"> when a limb is lost</w:t>
       </w:r>
     </w:p>
     <w:p>
       <w:pPr>
         <w:pStyle w:val="Heading2"/>
+        <w:rPr>
+          <w:sz w:val="32"/>
+          <w:szCs w:val="32"/>
+        </w:rPr>
       </w:pPr>
       <w:proofErr w:type="spellStart"/>
       <w:r>
-        <w:t>AttackAction</w:t>
+        <w:rPr>
+          <w:sz w:val="32"/>
+          <w:szCs w:val="32"/>
+        </w:rPr>
+        <w:t>DropAdjacentItemAction</w:t>
       </w:r>
       <w:proofErr w:type="spellEnd"/>
     </w:p>
@@ -27,61 +298,87 @@
         <w:pStyle w:val="ListParagraph"/>
         <w:numPr>
           <w:ilvl w:val="0"/>
-          <w:numId w:val="1"/>
-        </w:numPr>
-      </w:pPr>
-      <w:r>
-        <w:t>Determines whether attack hits target</w:t>
-      </w:r>
-    </w:p>
-    <w:p>
-      <w:pPr>
-        <w:pStyle w:val="ListParagraph"/>
-        <w:numPr>
-          <w:ilvl w:val="0"/>
-          <w:numId w:val="1"/>
-        </w:numPr>
-      </w:pPr>
-      <w:r>
-        <w:t>Deal damage</w:t>
-      </w:r>
-      <w:r>
-        <w:t xml:space="preserve"> to target</w:t>
-      </w:r>
-      <w:r>
-        <w:t xml:space="preserve"> if it hits</w:t>
-      </w:r>
-    </w:p>
-    <w:p>
-      <w:pPr>
-        <w:pStyle w:val="ListParagraph"/>
-        <w:numPr>
-          <w:ilvl w:val="0"/>
-          <w:numId w:val="1"/>
-        </w:numPr>
+          <w:numId w:val="3"/>
+        </w:numPr>
+      </w:pPr>
+      <w:r>
+        <w:t xml:space="preserve">Drop item </w:t>
+      </w:r>
+      <w:r>
+        <w:t>at a random adjacent location</w:t>
+      </w:r>
+    </w:p>
+    <w:p>
+      <w:pPr>
+        <w:pStyle w:val="Heading2"/>
+        <w:rPr>
+          <w:sz w:val="32"/>
+          <w:szCs w:val="32"/>
+        </w:rPr>
       </w:pPr>
       <w:proofErr w:type="spellStart"/>
       <w:r>
-        <w:t>Self heal</w:t>
+        <w:rPr>
+          <w:sz w:val="32"/>
+          <w:szCs w:val="32"/>
+        </w:rPr>
+        <w:t>ZombieLimb</w:t>
       </w:r>
       <w:proofErr w:type="spellEnd"/>
-      <w:r>
-        <w:t xml:space="preserve"> on successful bite attack</w:t>
-      </w:r>
-      <w:r>
-        <w:t xml:space="preserve"> by zombie</w:t>
-      </w:r>
-    </w:p>
-    <w:p>
-      <w:pPr>
-        <w:pStyle w:val="ListParagraph"/>
-        <w:numPr>
-          <w:ilvl w:val="0"/>
-          <w:numId w:val="1"/>
-        </w:numPr>
-      </w:pPr>
-      <w:r>
-        <w:t>Drop zombie limb if it is knocked off</w:t>
+    </w:p>
+    <w:p>
+      <w:pPr>
+        <w:pStyle w:val="ListParagraph"/>
+        <w:numPr>
+          <w:ilvl w:val="0"/>
+          <w:numId w:val="3"/>
+        </w:numPr>
+      </w:pPr>
+      <w:r>
+        <w:t>Holds the damage the weapon can deal</w:t>
+      </w:r>
+    </w:p>
+    <w:p>
+      <w:pPr>
+        <w:pStyle w:val="ListParagraph"/>
+        <w:numPr>
+          <w:ilvl w:val="0"/>
+          <w:numId w:val="3"/>
+        </w:numPr>
+      </w:pPr>
+      <w:r>
+        <w:t>A</w:t>
+      </w:r>
+      <w:r>
+        <w:t xml:space="preserve"> verb to describe the attack </w:t>
+      </w:r>
+      <w:proofErr w:type="spellStart"/>
+      <w:r>
+        <w:rPr>
+          <w:rFonts w:ascii="Consolas" w:hAnsi="Consolas"/>
+          <w:b/>
+          <w:bCs/>
+        </w:rPr>
+        <w:t>ZombieLimb</w:t>
+      </w:r>
+      <w:proofErr w:type="spellEnd"/>
+      <w:r>
+        <w:rPr>
+          <w:rFonts w:cstheme="minorHAnsi"/>
+        </w:rPr>
+        <w:t xml:space="preserve"> does</w:t>
+      </w:r>
+    </w:p>
+    <w:p>
+      <w:pPr>
+        <w:pStyle w:val="ListParagraph"/>
+        <w:numPr>
+          <w:ilvl w:val="0"/>
+          <w:numId w:val="3"/>
+        </w:numPr>
+      </w:pPr>
+      <w:r>
+        <w:t>Type of limb (arm or leg)</w:t>
       </w:r>
     </w:p>
     <w:p>
@@ -90,7 +387,11 @@
       </w:pPr>
       <w:proofErr w:type="spellStart"/>
       <w:r>
-        <w:t>ScavengeBehaviour</w:t>
+        <w:rPr>
+          <w:sz w:val="32"/>
+          <w:szCs w:val="32"/>
+        </w:rPr>
+        <w:t>CraftWeaponAction</w:t>
       </w:r>
       <w:proofErr w:type="spellEnd"/>
     </w:p>
@@ -99,136 +400,202 @@
         <w:pStyle w:val="ListParagraph"/>
         <w:numPr>
           <w:ilvl w:val="0"/>
-          <w:numId w:val="2"/>
-        </w:numPr>
-      </w:pPr>
-      <w:r>
-        <w:t>Picks up weapon if</w:t>
-      </w:r>
-      <w:r>
-        <w:t xml:space="preserve"> a weapon is at the character’s location</w:t>
-      </w:r>
-      <w:r>
-        <w:t xml:space="preserve"> and </w:t>
-      </w:r>
-      <w:r>
-        <w:t>add it to their inventory</w:t>
-      </w:r>
+          <w:numId w:val="3"/>
+        </w:numPr>
+      </w:pPr>
+      <w:r>
+        <w:t xml:space="preserve">Create a </w:t>
+      </w:r>
+      <w:proofErr w:type="spellStart"/>
+      <w:r>
+        <w:rPr>
+          <w:rFonts w:ascii="Consolas" w:hAnsi="Consolas"/>
+          <w:b/>
+          <w:bCs/>
+        </w:rPr>
+        <w:t>ZombieClub</w:t>
+      </w:r>
+      <w:proofErr w:type="spellEnd"/>
+      <w:r>
+        <w:t xml:space="preserve"> from a zombie arm </w:t>
+      </w:r>
+      <w:proofErr w:type="spellStart"/>
+      <w:r>
+        <w:rPr>
+          <w:rFonts w:ascii="Consolas" w:hAnsi="Consolas"/>
+          <w:b/>
+          <w:bCs/>
+        </w:rPr>
+        <w:t>WeaponItem</w:t>
+      </w:r>
+      <w:proofErr w:type="spellEnd"/>
+    </w:p>
+    <w:p>
+      <w:pPr>
+        <w:pStyle w:val="ListParagraph"/>
+        <w:numPr>
+          <w:ilvl w:val="0"/>
+          <w:numId w:val="3"/>
+        </w:numPr>
+      </w:pPr>
+      <w:r>
+        <w:t xml:space="preserve">Create </w:t>
+      </w:r>
+      <w:proofErr w:type="spellStart"/>
+      <w:r>
+        <w:rPr>
+          <w:rFonts w:ascii="Consolas" w:hAnsi="Consolas"/>
+          <w:b/>
+          <w:bCs/>
+        </w:rPr>
+        <w:t>ZombieMace</w:t>
+      </w:r>
+      <w:proofErr w:type="spellEnd"/>
+      <w:r>
+        <w:t xml:space="preserve"> from zombie leg </w:t>
+      </w:r>
+      <w:proofErr w:type="spellStart"/>
+      <w:r>
+        <w:rPr>
+          <w:rFonts w:ascii="Consolas" w:hAnsi="Consolas"/>
+          <w:b/>
+          <w:bCs/>
+        </w:rPr>
+        <w:t>WeaponItem</w:t>
+      </w:r>
+      <w:proofErr w:type="spellEnd"/>
     </w:p>
     <w:p>
       <w:pPr>
         <w:pStyle w:val="Heading2"/>
-      </w:pPr>
-      <w:r>
-        <w:t>Zombie</w:t>
-      </w:r>
-    </w:p>
-    <w:p>
-      <w:pPr>
-        <w:pStyle w:val="ListParagraph"/>
-        <w:numPr>
-          <w:ilvl w:val="0"/>
-          <w:numId w:val="2"/>
-        </w:numPr>
-      </w:pPr>
-      <w:r>
-        <w:t xml:space="preserve">Execute </w:t>
-      </w:r>
-      <w:r>
-        <w:t xml:space="preserve">the first non-null action </w:t>
-      </w:r>
-      <w:r>
-        <w:t xml:space="preserve">returned by </w:t>
-      </w:r>
+        <w:rPr>
+          <w:sz w:val="32"/>
+          <w:szCs w:val="32"/>
+        </w:rPr>
+      </w:pPr>
       <w:proofErr w:type="spellStart"/>
       <w:r>
-        <w:t>ScavengeBehaviour</w:t>
+        <w:rPr>
+          <w:sz w:val="32"/>
+          <w:szCs w:val="32"/>
+        </w:rPr>
+        <w:t>ZombieClub</w:t>
       </w:r>
       <w:proofErr w:type="spellEnd"/>
-      <w:r>
-        <w:t xml:space="preserve">, </w:t>
+    </w:p>
+    <w:p>
+      <w:pPr>
+        <w:pStyle w:val="ListParagraph"/>
+        <w:numPr>
+          <w:ilvl w:val="0"/>
+          <w:numId w:val="4"/>
+        </w:numPr>
+      </w:pPr>
+      <w:r>
+        <w:t>Holds the damage the weapon can deal</w:t>
+      </w:r>
+    </w:p>
+    <w:p>
+      <w:pPr>
+        <w:pStyle w:val="ListParagraph"/>
+        <w:numPr>
+          <w:ilvl w:val="0"/>
+          <w:numId w:val="4"/>
+        </w:numPr>
+      </w:pPr>
+      <w:r>
+        <w:t xml:space="preserve">A verb to describe the attack </w:t>
       </w:r>
       <w:proofErr w:type="spellStart"/>
       <w:r>
-        <w:t>AttackBehaviour</w:t>
+        <w:rPr>
+          <w:rFonts w:ascii="Consolas" w:hAnsi="Consolas"/>
+          <w:b/>
+          <w:bCs/>
+        </w:rPr>
+        <w:t>ZombieClub</w:t>
       </w:r>
       <w:proofErr w:type="spellEnd"/>
       <w:r>
-        <w:t xml:space="preserve">, </w:t>
-      </w:r>
+        <w:rPr>
+          <w:rFonts w:cstheme="minorHAnsi"/>
+        </w:rPr>
+        <w:t xml:space="preserve"> does</w:t>
+      </w:r>
+    </w:p>
+    <w:p>
+      <w:pPr>
+        <w:pStyle w:val="Heading2"/>
+        <w:rPr>
+          <w:sz w:val="32"/>
+          <w:szCs w:val="32"/>
+        </w:rPr>
+      </w:pPr>
       <w:proofErr w:type="spellStart"/>
       <w:r>
-        <w:t>HuntBeviour</w:t>
+        <w:rPr>
+          <w:sz w:val="32"/>
+          <w:szCs w:val="32"/>
+        </w:rPr>
+        <w:t>ZombieMace</w:t>
       </w:r>
       <w:proofErr w:type="spellEnd"/>
-      <w:r>
-        <w:t xml:space="preserve"> or</w:t>
-      </w:r>
-      <w:r>
-        <w:t xml:space="preserve"> </w:t>
+    </w:p>
+    <w:p>
+      <w:pPr>
+        <w:pStyle w:val="ListParagraph"/>
+        <w:numPr>
+          <w:ilvl w:val="0"/>
+          <w:numId w:val="5"/>
+        </w:numPr>
+      </w:pPr>
+      <w:r>
+        <w:t>Holds the damage the weapon can deal</w:t>
+      </w:r>
+    </w:p>
+    <w:p>
+      <w:pPr>
+        <w:pStyle w:val="ListParagraph"/>
+        <w:numPr>
+          <w:ilvl w:val="0"/>
+          <w:numId w:val="5"/>
+        </w:numPr>
+      </w:pPr>
+      <w:r>
+        <w:t xml:space="preserve">A verb to describe the attack </w:t>
       </w:r>
       <w:proofErr w:type="spellStart"/>
       <w:r>
-        <w:t>WanderBehaviour</w:t>
+        <w:rPr>
+          <w:rFonts w:ascii="Consolas" w:hAnsi="Consolas"/>
+          <w:b/>
+          <w:bCs/>
+        </w:rPr>
+        <w:t>ZombieMace</w:t>
       </w:r>
       <w:proofErr w:type="spellEnd"/>
       <w:r>
-        <w:t>, in that order</w:t>
-      </w:r>
-    </w:p>
-    <w:p>
-      <w:pPr>
-        <w:pStyle w:val="ListParagraph"/>
-        <w:numPr>
-          <w:ilvl w:val="0"/>
-          <w:numId w:val="2"/>
-        </w:numPr>
-      </w:pPr>
-      <w:r>
-        <w:t>Keep track of the number of arms and legs it has</w:t>
-      </w:r>
-    </w:p>
-    <w:p>
-      <w:pPr>
-        <w:pStyle w:val="ListParagraph"/>
-        <w:numPr>
-          <w:ilvl w:val="0"/>
-          <w:numId w:val="2"/>
-        </w:numPr>
-      </w:pPr>
-      <w:r>
-        <w:t xml:space="preserve">Create </w:t>
-      </w:r>
-      <w:r>
-        <w:t xml:space="preserve">and drop </w:t>
-      </w:r>
-      <w:r>
-        <w:t xml:space="preserve">a </w:t>
-      </w:r>
-      <w:proofErr w:type="spellStart"/>
-      <w:r>
-        <w:rPr>
-          <w:rFonts w:ascii="Consolas" w:hAnsi="Consolas"/>
-        </w:rPr>
-        <w:t>WeaponItem</w:t>
-      </w:r>
-      <w:proofErr w:type="spellEnd"/>
-      <w:r>
         <w:rPr>
           <w:rFonts w:cstheme="minorHAnsi"/>
         </w:rPr>
-        <w:t xml:space="preserve"> when a limb is lost</w:t>
+        <w:t xml:space="preserve"> does</w:t>
       </w:r>
     </w:p>
     <w:p>
       <w:pPr>
         <w:pStyle w:val="Heading2"/>
-      </w:pPr>
-      <w:proofErr w:type="spellStart"/>
-      <w:r>
-        <w:t>DropAdjacentItemAction</w:t>
-      </w:r>
-      <w:proofErr w:type="spellEnd"/>
+        <w:rPr>
+          <w:sz w:val="32"/>
+          <w:szCs w:val="32"/>
+        </w:rPr>
+      </w:pPr>
+      <w:r>
+        <w:rPr>
+          <w:sz w:val="32"/>
+          <w:szCs w:val="32"/>
+        </w:rPr>
+        <w:t>Human</w:t>
+      </w:r>
     </w:p>
     <w:p>
       <w:pPr>
@@ -239,273 +606,135 @@
         </w:numPr>
       </w:pPr>
       <w:r>
-        <w:t xml:space="preserve">Drop item </w:t>
-      </w:r>
-      <w:r>
-        <w:t>at a random adjacent location</w:t>
+        <w:t>Keep track of how long unconsciousness lasts for</w:t>
+      </w:r>
+    </w:p>
+    <w:p>
+      <w:pPr>
+        <w:pStyle w:val="ListParagraph"/>
+        <w:numPr>
+          <w:ilvl w:val="0"/>
+          <w:numId w:val="3"/>
+        </w:numPr>
+      </w:pPr>
+      <w:r>
+        <w:t xml:space="preserve">If a human is unconscious for 5-10 </w:t>
+      </w:r>
+      <w:proofErr w:type="gramStart"/>
+      <w:r>
+        <w:t>turns</w:t>
+      </w:r>
+      <w:proofErr w:type="gramEnd"/>
+      <w:r>
+        <w:t xml:space="preserve"> they are presumed dead and a zombie object is created in its place</w:t>
+      </w:r>
+    </w:p>
+    <w:p>
+      <w:pPr>
+        <w:pStyle w:val="ListParagraph"/>
+        <w:numPr>
+          <w:ilvl w:val="0"/>
+          <w:numId w:val="3"/>
+        </w:numPr>
+      </w:pPr>
+      <w:r>
+        <w:t>Eat food to restore health</w:t>
       </w:r>
     </w:p>
     <w:p>
       <w:pPr>
         <w:pStyle w:val="Heading2"/>
-      </w:pPr>
-      <w:proofErr w:type="spellStart"/>
-      <w:r>
-        <w:t>ZombieLimb</w:t>
-      </w:r>
-      <w:proofErr w:type="spellEnd"/>
-    </w:p>
-    <w:p>
-      <w:pPr>
-        <w:pStyle w:val="ListParagraph"/>
-        <w:numPr>
-          <w:ilvl w:val="0"/>
-          <w:numId w:val="3"/>
-        </w:numPr>
-      </w:pPr>
-      <w:r>
-        <w:t>Holds the damage the weapon can deal</w:t>
-      </w:r>
-    </w:p>
-    <w:p>
-      <w:pPr>
-        <w:pStyle w:val="ListParagraph"/>
-        <w:numPr>
-          <w:ilvl w:val="0"/>
-          <w:numId w:val="3"/>
-        </w:numPr>
-      </w:pPr>
-      <w:r>
-        <w:t>Type of limb (arm or leg)</w:t>
+        <w:rPr>
+          <w:sz w:val="32"/>
+          <w:szCs w:val="32"/>
+        </w:rPr>
+      </w:pPr>
+      <w:r>
+        <w:rPr>
+          <w:sz w:val="32"/>
+          <w:szCs w:val="32"/>
+        </w:rPr>
+        <w:t>Farmer</w:t>
+      </w:r>
+    </w:p>
+    <w:p>
+      <w:pPr>
+        <w:pStyle w:val="ListParagraph"/>
+        <w:numPr>
+          <w:ilvl w:val="0"/>
+          <w:numId w:val="6"/>
+        </w:numPr>
+      </w:pPr>
+      <w:r>
+        <w:t>Interacts with ground interface to create a crop if on a patch of dirt</w:t>
+      </w:r>
+    </w:p>
+    <w:p>
+      <w:pPr>
+        <w:pStyle w:val="ListParagraph"/>
+        <w:numPr>
+          <w:ilvl w:val="0"/>
+          <w:numId w:val="6"/>
+        </w:numPr>
+      </w:pPr>
+      <w:r>
+        <w:t>Fertilise crops to decrease ripen time</w:t>
+      </w:r>
+    </w:p>
+    <w:p>
+      <w:pPr>
+        <w:pStyle w:val="ListParagraph"/>
+        <w:numPr>
+          <w:ilvl w:val="0"/>
+          <w:numId w:val="6"/>
+        </w:numPr>
+      </w:pPr>
+      <w:r>
+        <w:lastRenderedPageBreak/>
+        <w:t>Harvest food to drop it to the ground</w:t>
       </w:r>
     </w:p>
     <w:p>
       <w:pPr>
         <w:pStyle w:val="Heading2"/>
-      </w:pPr>
-      <w:proofErr w:type="spellStart"/>
-      <w:r>
-        <w:t>CraftWeaponAction</w:t>
-      </w:r>
-      <w:proofErr w:type="spellEnd"/>
-    </w:p>
-    <w:p>
-      <w:pPr>
-        <w:pStyle w:val="ListParagraph"/>
-        <w:numPr>
-          <w:ilvl w:val="0"/>
-          <w:numId w:val="3"/>
-        </w:numPr>
-      </w:pPr>
-      <w:r>
-        <w:t xml:space="preserve">Create a </w:t>
-      </w:r>
-      <w:proofErr w:type="spellStart"/>
-      <w:r>
-        <w:t>ZombieClub</w:t>
-      </w:r>
-      <w:proofErr w:type="spellEnd"/>
-      <w:r>
-        <w:t xml:space="preserve"> from a zombie arm </w:t>
-      </w:r>
-      <w:proofErr w:type="spellStart"/>
-      <w:r>
-        <w:t>WeaponItem</w:t>
-      </w:r>
-      <w:proofErr w:type="spellEnd"/>
-    </w:p>
-    <w:p>
-      <w:pPr>
-        <w:pStyle w:val="ListParagraph"/>
-        <w:numPr>
-          <w:ilvl w:val="0"/>
-          <w:numId w:val="3"/>
-        </w:numPr>
-      </w:pPr>
-      <w:r>
-        <w:t xml:space="preserve">Create </w:t>
-      </w:r>
-      <w:proofErr w:type="spellStart"/>
-      <w:r>
-        <w:t>ZombieMace</w:t>
-      </w:r>
-      <w:proofErr w:type="spellEnd"/>
-      <w:r>
-        <w:t xml:space="preserve"> from zombie leg </w:t>
-      </w:r>
-      <w:proofErr w:type="spellStart"/>
-      <w:r>
-        <w:t>WeaponItem</w:t>
-      </w:r>
-      <w:proofErr w:type="spellEnd"/>
+        <w:rPr>
+          <w:sz w:val="32"/>
+          <w:szCs w:val="32"/>
+        </w:rPr>
+      </w:pPr>
+      <w:r>
+        <w:rPr>
+          <w:sz w:val="32"/>
+          <w:szCs w:val="32"/>
+        </w:rPr>
+        <w:t>Crop</w:t>
+      </w:r>
+    </w:p>
+    <w:p>
+      <w:pPr>
+        <w:pStyle w:val="ListParagraph"/>
+        <w:numPr>
+          <w:ilvl w:val="0"/>
+          <w:numId w:val="7"/>
+        </w:numPr>
+      </w:pPr>
+      <w:r>
+        <w:t>Starts a counter until crop turns into food</w:t>
+      </w:r>
     </w:p>
     <w:p>
       <w:pPr>
         <w:pStyle w:val="Heading2"/>
-      </w:pPr>
-      <w:proofErr w:type="spellStart"/>
-      <w:r>
-        <w:t>ZombieClub</w:t>
-      </w:r>
-      <w:proofErr w:type="spellEnd"/>
-    </w:p>
-    <w:p>
-      <w:pPr>
-        <w:pStyle w:val="ListParagraph"/>
-        <w:numPr>
-          <w:ilvl w:val="0"/>
-          <w:numId w:val="4"/>
-        </w:numPr>
-      </w:pPr>
-      <w:r>
-        <w:t>Holds the damage the weapon can deal</w:t>
-      </w:r>
-    </w:p>
-    <w:p>
-      <w:pPr>
-        <w:pStyle w:val="Heading2"/>
-      </w:pPr>
-      <w:proofErr w:type="spellStart"/>
-      <w:r>
-        <w:t>ZombieMace</w:t>
-      </w:r>
-      <w:proofErr w:type="spellEnd"/>
-    </w:p>
-    <w:p>
-      <w:pPr>
-        <w:pStyle w:val="ListParagraph"/>
-        <w:numPr>
-          <w:ilvl w:val="0"/>
-          <w:numId w:val="5"/>
-        </w:numPr>
-      </w:pPr>
-      <w:r>
-        <w:t>Holds the damage the weapon can deal</w:t>
-      </w:r>
-    </w:p>
-    <w:p>
-      <w:pPr>
-        <w:pStyle w:val="Heading2"/>
-      </w:pPr>
-      <w:r>
-        <w:t>Human</w:t>
-      </w:r>
-    </w:p>
-    <w:p>
-      <w:pPr>
-        <w:pStyle w:val="ListParagraph"/>
-        <w:numPr>
-          <w:ilvl w:val="0"/>
-          <w:numId w:val="3"/>
-        </w:numPr>
-      </w:pPr>
-      <w:r>
-        <w:t>Keep track of how long unconsciousness lasts for</w:t>
-      </w:r>
-    </w:p>
-    <w:p>
-      <w:pPr>
-        <w:pStyle w:val="ListParagraph"/>
-        <w:numPr>
-          <w:ilvl w:val="0"/>
-          <w:numId w:val="3"/>
-        </w:numPr>
-      </w:pPr>
-      <w:r>
-        <w:t xml:space="preserve">If a human is unconscious for 5-10 </w:t>
-      </w:r>
-      <w:proofErr w:type="gramStart"/>
-      <w:r>
-        <w:t>turns</w:t>
-      </w:r>
-      <w:proofErr w:type="gramEnd"/>
-      <w:r>
-        <w:t xml:space="preserve"> they are presumed dead and a zombie object is created in its place</w:t>
-      </w:r>
-    </w:p>
-    <w:p>
-      <w:pPr>
-        <w:pStyle w:val="ListParagraph"/>
-        <w:numPr>
-          <w:ilvl w:val="0"/>
-          <w:numId w:val="3"/>
-        </w:numPr>
-      </w:pPr>
-      <w:r>
-        <w:t>Eat food to restore health</w:t>
-      </w:r>
-    </w:p>
-    <w:p>
-      <w:pPr>
-        <w:pStyle w:val="Heading2"/>
-      </w:pPr>
-      <w:r>
-        <w:t>Farmer</w:t>
-      </w:r>
-    </w:p>
-    <w:p>
-      <w:pPr>
-        <w:pStyle w:val="ListParagraph"/>
-        <w:numPr>
-          <w:ilvl w:val="0"/>
-          <w:numId w:val="6"/>
-        </w:numPr>
-      </w:pPr>
-      <w:r>
-        <w:t>Interacts with ground interface to create a crop if on a patch of dirt</w:t>
-      </w:r>
-    </w:p>
-    <w:p>
-      <w:pPr>
-        <w:pStyle w:val="ListParagraph"/>
-        <w:numPr>
-          <w:ilvl w:val="0"/>
-          <w:numId w:val="6"/>
-        </w:numPr>
-      </w:pPr>
-      <w:r>
-        <w:t>Fertilise crops to decrease ripen time</w:t>
-      </w:r>
-    </w:p>
-    <w:p>
-      <w:pPr>
-        <w:pStyle w:val="ListParagraph"/>
-        <w:numPr>
-          <w:ilvl w:val="0"/>
-          <w:numId w:val="6"/>
-        </w:numPr>
-      </w:pPr>
-      <w:r>
-        <w:t>Harvest food to drop it to the ground</w:t>
-      </w:r>
-    </w:p>
-    <w:p>
-      <w:pPr>
-        <w:pStyle w:val="Heading2"/>
-      </w:pPr>
-      <w:r>
-        <w:t>Crop</w:t>
-      </w:r>
-    </w:p>
-    <w:p>
-      <w:pPr>
-        <w:pStyle w:val="ListParagraph"/>
-        <w:numPr>
-          <w:ilvl w:val="0"/>
-          <w:numId w:val="7"/>
-        </w:numPr>
-      </w:pPr>
-      <w:r>
-        <w:t>Starts a counter until crop turns into food</w:t>
-      </w:r>
-    </w:p>
-    <w:p/>
-    <w:p>
-      <w:pPr>
-        <w:pStyle w:val="Heading2"/>
-      </w:pPr>
-      <w:r>
-        <w:lastRenderedPageBreak/>
+        <w:rPr>
+          <w:sz w:val="32"/>
+          <w:szCs w:val="32"/>
+        </w:rPr>
+      </w:pPr>
+      <w:r>
+        <w:rPr>
+          <w:sz w:val="32"/>
+          <w:szCs w:val="32"/>
+        </w:rPr>
         <w:t>Food</w:t>
       </w:r>
     </w:p>
@@ -1883,6 +2112,46 @@
       <w:contextualSpacing/>
     </w:pPr>
   </w:style>
+  <w:style w:type="paragraph" w:styleId="Revision">
+    <w:name w:val="Revision"/>
+    <w:hidden/>
+    <w:uiPriority w:val="99"/>
+    <w:semiHidden/>
+    <w:rsid w:val="00D1098B"/>
+    <w:pPr>
+      <w:spacing w:after="0" w:line="240" w:lineRule="auto"/>
+    </w:pPr>
+  </w:style>
+  <w:style w:type="paragraph" w:styleId="BalloonText">
+    <w:name w:val="Balloon Text"/>
+    <w:basedOn w:val="Normal"/>
+    <w:link w:val="BalloonTextChar"/>
+    <w:uiPriority w:val="99"/>
+    <w:semiHidden/>
+    <w:unhideWhenUsed/>
+    <w:rsid w:val="00D1098B"/>
+    <w:pPr>
+      <w:spacing w:after="0" w:line="240" w:lineRule="auto"/>
+    </w:pPr>
+    <w:rPr>
+      <w:rFonts w:ascii="Segoe UI" w:hAnsi="Segoe UI" w:cs="Segoe UI"/>
+      <w:sz w:val="18"/>
+      <w:szCs w:val="18"/>
+    </w:rPr>
+  </w:style>
+  <w:style w:type="character" w:customStyle="1" w:styleId="BalloonTextChar">
+    <w:name w:val="Balloon Text Char"/>
+    <w:basedOn w:val="DefaultParagraphFont"/>
+    <w:link w:val="BalloonText"/>
+    <w:uiPriority w:val="99"/>
+    <w:semiHidden/>
+    <w:rsid w:val="00D1098B"/>
+    <w:rPr>
+      <w:rFonts w:ascii="Segoe UI" w:hAnsi="Segoe UI" w:cs="Segoe UI"/>
+      <w:sz w:val="18"/>
+      <w:szCs w:val="18"/>
+    </w:rPr>
+  </w:style>
 </w:styles>
 </file>
 
@@ -2186,7 +2455,7 @@
 </file>
 
 <file path=customXml/itemProps1.xml><?xml version="1.0" encoding="utf-8"?>
-<ds:datastoreItem xmlns:ds="http://schemas.openxmlformats.org/officeDocument/2006/customXml" ds:itemID="{B8D5D1E1-7EA8-4B72-B7AD-3C0BAA4E5EED}">
+<ds:datastoreItem xmlns:ds="http://schemas.openxmlformats.org/officeDocument/2006/customXml" ds:itemID="{AA96DDE8-ACCD-4226-B34E-D25D0A86257B}">
   <ds:schemaRefs>
     <ds:schemaRef ds:uri="http://schemas.openxmlformats.org/officeDocument/2006/bibliography"/>
   </ds:schemaRefs>

</xml_diff>